<commit_message>
Sprint 2 Product Backlog geschrieben
</commit_message>
<xml_diff>
--- a/Dokumente_Teamprojekt/Product_Backlog_Sprint_2.docx
+++ b/Dokumente_Teamprojekt/Product_Backlog_Sprint_2.docx
@@ -8,7 +8,7 @@
           <w:rFonts w:ascii="Arial" w:hAnsi="Arial" w:cs="Arial"/>
         </w:rPr>
         <w:sectPr>
-          <w:headerReference w:type="default" r:id="rId5"/>
+          <w:headerReference w:type="default" r:id="rId7"/>
           <w:pgSz w:w="11906" w:h="16838" w:code="9"/>
           <w:pgMar w:top="2097" w:right="1202" w:bottom="1633" w:left="1899" w:header="567" w:footer="567" w:gutter="0"/>
           <w:cols w:space="708"/>
@@ -2031,28 +2031,7 @@
                 <w:rFonts w:ascii="Arial" w:hAnsi="Arial" w:cs="Arial"/>
                 <w:szCs w:val="22"/>
               </w:rPr>
-              <w:t>2</w:t>
-            </w:r>
-            <w:r>
-              <w:rPr>
-                <w:rFonts w:ascii="Arial" w:hAnsi="Arial" w:cs="Arial"/>
-                <w:szCs w:val="22"/>
-              </w:rPr>
-              <w:t>4.0</w:t>
-            </w:r>
-            <w:r>
-              <w:rPr>
-                <w:rFonts w:ascii="Arial" w:hAnsi="Arial" w:cs="Arial"/>
-                <w:szCs w:val="22"/>
-              </w:rPr>
-              <w:t>4</w:t>
-            </w:r>
-            <w:r>
-              <w:rPr>
-                <w:rFonts w:ascii="Arial" w:hAnsi="Arial" w:cs="Arial"/>
-                <w:szCs w:val="22"/>
-              </w:rPr>
-              <w:t>.2019</w:t>
+              <w:t>24.04.2019</w:t>
             </w:r>
           </w:p>
         </w:tc>
@@ -2121,7 +2100,7 @@
           <w:rFonts w:ascii="Arial" w:hAnsi="Arial" w:cs="Arial"/>
         </w:rPr>
         <w:sectPr>
-          <w:headerReference w:type="default" r:id="rId6"/>
+          <w:headerReference w:type="default" r:id="rId8"/>
           <w:type w:val="continuous"/>
           <w:pgSz w:w="11906" w:h="16838"/>
           <w:pgMar w:top="2097" w:right="1106" w:bottom="1134" w:left="1417" w:header="708" w:footer="708" w:gutter="0"/>
@@ -2172,18 +2151,1653 @@
     </w:p>
     <w:p>
       <w:pPr>
+        <w:jc w:val="both"/>
+        <w:rPr>
+          <w:rFonts w:ascii="Arial" w:hAnsi="Arial" w:cs="Arial"/>
+        </w:rPr>
+      </w:pPr>
+      <w:r>
+        <w:rPr>
+          <w:rFonts w:ascii="Arial" w:hAnsi="Arial" w:cs="Arial"/>
+        </w:rPr>
+        <w:t xml:space="preserve">Am 23.04.2019 wurde ein weiteres Treffen mit dem Kunden vereinbart. Dies sollte dazu dienen den Sprint 1 abzuschließen und gleichzeitig den zweiten Sprint zu besprechen. </w:t>
+      </w:r>
+    </w:p>
+    <w:p>
+      <w:pPr>
+        <w:jc w:val="both"/>
+        <w:rPr>
+          <w:rFonts w:ascii="Arial" w:hAnsi="Arial" w:cs="Arial"/>
+        </w:rPr>
+      </w:pPr>
+      <w:r>
+        <w:rPr>
+          <w:rFonts w:ascii="Arial" w:hAnsi="Arial" w:cs="Arial"/>
+        </w:rPr>
+        <w:t xml:space="preserve">Während dieser Besprechung </w:t>
+      </w:r>
+      <w:r>
+        <w:rPr>
+          <w:rFonts w:ascii="Arial" w:hAnsi="Arial" w:cs="Arial"/>
+        </w:rPr>
+        <w:t xml:space="preserve">wurde vom Kunden ausdrücklich geäußert, dass </w:t>
+      </w:r>
+      <w:r>
+        <w:rPr>
+          <w:rFonts w:ascii="Arial" w:hAnsi="Arial" w:cs="Arial"/>
+        </w:rPr>
+        <w:t xml:space="preserve">das Testen von verschiedenen Parametern und Einflüssen </w:t>
+      </w:r>
+      <w:r>
+        <w:rPr>
+          <w:rFonts w:ascii="Arial" w:hAnsi="Arial" w:cs="Arial"/>
+        </w:rPr>
+        <w:t>gewünscht ist.</w:t>
+      </w:r>
+      <w:r>
+        <w:rPr>
+          <w:rFonts w:ascii="Arial" w:hAnsi="Arial" w:cs="Arial"/>
+        </w:rPr>
+        <w:t xml:space="preserve"> Dies soll dazu führen </w:t>
+      </w:r>
+      <w:r>
+        <w:rPr>
+          <w:rFonts w:ascii="Arial" w:hAnsi="Arial" w:cs="Arial"/>
+        </w:rPr>
+        <w:t xml:space="preserve">das Programm zu optimieren. </w:t>
+      </w:r>
+      <w:r>
+        <w:rPr>
+          <w:rFonts w:ascii="Arial" w:hAnsi="Arial" w:cs="Arial"/>
+        </w:rPr>
+        <w:t xml:space="preserve">Aus diesem Grund werden im Sprint 2 diverse Testreihen </w:t>
+      </w:r>
+      <w:r>
+        <w:rPr>
+          <w:rFonts w:ascii="Arial" w:hAnsi="Arial" w:cs="Arial"/>
+        </w:rPr>
+        <w:t>bzw. kleiner Hilfsarbeiten durchgeführt. Die Arbeitspakete wurden darauf angepasst.</w:t>
+      </w:r>
+      <w:r>
+        <w:rPr>
+          <w:rFonts w:ascii="Arial" w:hAnsi="Arial" w:cs="Arial"/>
+        </w:rPr>
+        <w:t xml:space="preserve"> Alle Testreihen sollen dokumentiert werden, da diese an den Kunden weitergereicht werden.</w:t>
+      </w:r>
+    </w:p>
+    <w:p>
+      <w:pPr>
+        <w:adjustRightInd/>
+        <w:snapToGrid/>
+        <w:spacing w:after="160" w:line="259" w:lineRule="auto"/>
+        <w:rPr>
+          <w:rFonts w:ascii="Arial" w:hAnsi="Arial" w:cs="Arial"/>
+        </w:rPr>
+      </w:pPr>
+      <w:r>
+        <w:rPr>
+          <w:rFonts w:ascii="Arial" w:hAnsi="Arial" w:cs="Arial"/>
+        </w:rPr>
+        <w:br w:type="page"/>
+      </w:r>
+    </w:p>
+    <w:p>
+      <w:pPr>
         <w:pStyle w:val="berschrift1"/>
-        <w:numPr>
-          <w:ilvl w:val="0"/>
-          <w:numId w:val="0"/>
-        </w:numPr>
-        <w:ind w:left="397"/>
         <w:rPr>
           <w:rFonts w:ascii="Arial" w:hAnsi="Arial"/>
         </w:rPr>
       </w:pPr>
+      <w:r>
+        <w:rPr>
+          <w:rFonts w:ascii="Arial" w:hAnsi="Arial"/>
+        </w:rPr>
+        <w:lastRenderedPageBreak/>
+        <w:t>A</w:t>
+      </w:r>
+      <w:r>
+        <w:rPr>
+          <w:rFonts w:ascii="Arial" w:hAnsi="Arial"/>
+        </w:rPr>
+        <w:t>rbeitspakete</w:t>
+      </w:r>
+      <w:r>
+        <w:rPr>
+          <w:rFonts w:ascii="Arial" w:hAnsi="Arial"/>
+        </w:rPr>
+        <w:t xml:space="preserve"> </w:t>
+      </w:r>
+    </w:p>
+    <w:p>
+      <w:pPr>
+        <w:rPr>
+          <w:rFonts w:ascii="Arial" w:hAnsi="Arial" w:cs="Arial"/>
+        </w:rPr>
+      </w:pPr>
+      <w:r>
+        <w:rPr>
+          <w:rFonts w:ascii="Arial" w:hAnsi="Arial" w:cs="Arial"/>
+        </w:rPr>
+        <w:t xml:space="preserve">Die Arbeitspakete werden diesmal unterteilt in </w:t>
+      </w:r>
+      <w:r>
+        <w:rPr>
+          <w:rFonts w:ascii="Arial" w:hAnsi="Arial" w:cs="Arial"/>
+        </w:rPr>
+        <w:t xml:space="preserve">Testreihen und in </w:t>
+      </w:r>
+      <w:r>
+        <w:rPr>
+          <w:rFonts w:ascii="Arial" w:hAnsi="Arial" w:cs="Arial"/>
+        </w:rPr>
+        <w:t>Hilfsarbeiten. Die Tests stehen dabei im Fokus.</w:t>
+      </w:r>
+    </w:p>
+    <w:p>
+      <w:pPr>
+        <w:pStyle w:val="berschrift2"/>
+        <w:rPr>
+          <w:rFonts w:ascii="Arial" w:hAnsi="Arial"/>
+        </w:rPr>
+      </w:pPr>
+      <w:r>
+        <w:rPr>
+          <w:rFonts w:ascii="Arial" w:hAnsi="Arial"/>
+        </w:rPr>
+        <w:t>Tests</w:t>
+      </w:r>
+    </w:p>
+    <w:p>
+      <w:pPr>
+        <w:rPr>
+          <w:rFonts w:ascii="Arial" w:hAnsi="Arial" w:cs="Arial"/>
+        </w:rPr>
+      </w:pPr>
+      <w:r>
+        <w:rPr>
+          <w:rFonts w:ascii="Arial" w:hAnsi="Arial" w:cs="Arial"/>
+        </w:rPr>
+        <w:t xml:space="preserve">Bei den Tests kommen alle Aufgaben zu tragen, die sich damit beschäftigen die Parameter bzw. Einflüsse des Programms zu verändern. Ziel dabei ist es, herauszufinden welche Einstellung das bestmöglichste Ergebnis </w:t>
+      </w:r>
+      <w:r>
+        <w:rPr>
+          <w:rFonts w:ascii="Arial" w:hAnsi="Arial" w:cs="Arial"/>
+        </w:rPr>
+        <w:t xml:space="preserve">ergibt. Die Arbeitspakete in diesem Bereich sind gröber </w:t>
+      </w:r>
+      <w:r>
+        <w:rPr>
+          <w:rFonts w:ascii="Arial" w:hAnsi="Arial" w:cs="Arial"/>
+        </w:rPr>
+        <w:t>formuliert</w:t>
+      </w:r>
+      <w:r>
+        <w:rPr>
+          <w:rFonts w:ascii="Arial" w:hAnsi="Arial" w:cs="Arial"/>
+        </w:rPr>
+        <w:t>, da es während der Arbeit zu verschiedenen Tests kommen kann, die im Nachhinein alle dokumentiert werden.</w:t>
+      </w:r>
+    </w:p>
+    <w:p>
+      <w:pPr>
+        <w:rPr>
+          <w:rFonts w:ascii="Arial" w:hAnsi="Arial" w:cs="Arial"/>
+        </w:rPr>
+      </w:pPr>
+    </w:p>
+    <w:tbl>
+      <w:tblPr>
+        <w:tblStyle w:val="Gitternetztabelle4Akzent1"/>
+        <w:tblW w:w="9638" w:type="dxa"/>
+        <w:jc w:val="center"/>
+        <w:tblLayout w:type="fixed"/>
+        <w:tblLook w:val="04A0" w:firstRow="1" w:lastRow="0" w:firstColumn="1" w:lastColumn="0" w:noHBand="0" w:noVBand="1"/>
+      </w:tblPr>
+      <w:tblGrid>
+        <w:gridCol w:w="2122"/>
+        <w:gridCol w:w="1701"/>
+        <w:gridCol w:w="2406"/>
+        <w:gridCol w:w="1559"/>
+        <w:gridCol w:w="1850"/>
+      </w:tblGrid>
+      <w:tr>
+        <w:trPr>
+          <w:cnfStyle w:val="100000000000" w:firstRow="1" w:lastRow="0" w:firstColumn="0" w:lastColumn="0" w:oddVBand="0" w:evenVBand="0" w:oddHBand="0" w:evenHBand="0" w:firstRowFirstColumn="0" w:firstRowLastColumn="0" w:lastRowFirstColumn="0" w:lastRowLastColumn="0"/>
+          <w:jc w:val="center"/>
+        </w:trPr>
+        <w:tc>
+          <w:tcPr>
+            <w:cnfStyle w:val="001000000000" w:firstRow="0" w:lastRow="0" w:firstColumn="1" w:lastColumn="0" w:oddVBand="0" w:evenVBand="0" w:oddHBand="0" w:evenHBand="0" w:firstRowFirstColumn="0" w:firstRowLastColumn="0" w:lastRowFirstColumn="0" w:lastRowLastColumn="0"/>
+            <w:tcW w:w="2122" w:type="dxa"/>
+          </w:tcPr>
+          <w:p>
+            <w:pPr>
+              <w:pStyle w:val="KeinLeerraum"/>
+              <w:rPr>
+                <w:rFonts w:ascii="Arial" w:hAnsi="Arial" w:cs="Arial"/>
+              </w:rPr>
+            </w:pPr>
+            <w:r>
+              <w:rPr>
+                <w:rFonts w:ascii="Arial" w:hAnsi="Arial" w:cs="Arial"/>
+              </w:rPr>
+              <w:t>Arbeitspaket</w:t>
+            </w:r>
+          </w:p>
+        </w:tc>
+        <w:tc>
+          <w:tcPr>
+            <w:tcW w:w="1701" w:type="dxa"/>
+          </w:tcPr>
+          <w:p>
+            <w:pPr>
+              <w:pStyle w:val="KeinLeerraum"/>
+              <w:cnfStyle w:val="100000000000" w:firstRow="1" w:lastRow="0" w:firstColumn="0" w:lastColumn="0" w:oddVBand="0" w:evenVBand="0" w:oddHBand="0" w:evenHBand="0" w:firstRowFirstColumn="0" w:firstRowLastColumn="0" w:lastRowFirstColumn="0" w:lastRowLastColumn="0"/>
+              <w:rPr>
+                <w:rFonts w:ascii="Arial" w:hAnsi="Arial" w:cs="Arial"/>
+                <w:b w:val="0"/>
+                <w:bCs w:val="0"/>
+              </w:rPr>
+            </w:pPr>
+            <w:r>
+              <w:rPr>
+                <w:rFonts w:ascii="Arial" w:hAnsi="Arial" w:cs="Arial"/>
+              </w:rPr>
+              <w:t>(Haupt-) Verantwortli</w:t>
+            </w:r>
+            <w:r>
+              <w:rPr>
+                <w:rFonts w:ascii="Arial" w:hAnsi="Arial" w:cs="Arial"/>
+              </w:rPr>
+              <w:t>-</w:t>
+            </w:r>
+          </w:p>
+          <w:p>
+            <w:pPr>
+              <w:pStyle w:val="KeinLeerraum"/>
+              <w:cnfStyle w:val="100000000000" w:firstRow="1" w:lastRow="0" w:firstColumn="0" w:lastColumn="0" w:oddVBand="0" w:evenVBand="0" w:oddHBand="0" w:evenHBand="0" w:firstRowFirstColumn="0" w:firstRowLastColumn="0" w:lastRowFirstColumn="0" w:lastRowLastColumn="0"/>
+              <w:rPr>
+                <w:rFonts w:ascii="Arial" w:hAnsi="Arial" w:cs="Arial"/>
+              </w:rPr>
+            </w:pPr>
+            <w:r>
+              <w:rPr>
+                <w:rFonts w:ascii="Arial" w:hAnsi="Arial" w:cs="Arial"/>
+              </w:rPr>
+              <w:t>cher</w:t>
+            </w:r>
+          </w:p>
+        </w:tc>
+        <w:tc>
+          <w:tcPr>
+            <w:tcW w:w="2406" w:type="dxa"/>
+          </w:tcPr>
+          <w:p>
+            <w:pPr>
+              <w:pStyle w:val="KeinLeerraum"/>
+              <w:cnfStyle w:val="100000000000" w:firstRow="1" w:lastRow="0" w:firstColumn="0" w:lastColumn="0" w:oddVBand="0" w:evenVBand="0" w:oddHBand="0" w:evenHBand="0" w:firstRowFirstColumn="0" w:firstRowLastColumn="0" w:lastRowFirstColumn="0" w:lastRowLastColumn="0"/>
+              <w:rPr>
+                <w:rFonts w:ascii="Arial" w:hAnsi="Arial" w:cs="Arial"/>
+              </w:rPr>
+            </w:pPr>
+            <w:r>
+              <w:rPr>
+                <w:rFonts w:ascii="Arial" w:hAnsi="Arial" w:cs="Arial"/>
+              </w:rPr>
+              <w:t>Beschreibung</w:t>
+            </w:r>
+          </w:p>
+        </w:tc>
+        <w:tc>
+          <w:tcPr>
+            <w:tcW w:w="1559" w:type="dxa"/>
+          </w:tcPr>
+          <w:p>
+            <w:pPr>
+              <w:pStyle w:val="KeinLeerraum"/>
+              <w:cnfStyle w:val="100000000000" w:firstRow="1" w:lastRow="0" w:firstColumn="0" w:lastColumn="0" w:oddVBand="0" w:evenVBand="0" w:oddHBand="0" w:evenHBand="0" w:firstRowFirstColumn="0" w:firstRowLastColumn="0" w:lastRowFirstColumn="0" w:lastRowLastColumn="0"/>
+              <w:rPr>
+                <w:rFonts w:ascii="Arial" w:hAnsi="Arial" w:cs="Arial"/>
+              </w:rPr>
+            </w:pPr>
+            <w:r>
+              <w:rPr>
+                <w:rFonts w:ascii="Arial" w:hAnsi="Arial" w:cs="Arial"/>
+              </w:rPr>
+              <w:t>Benötigte Ressourcen</w:t>
+            </w:r>
+          </w:p>
+        </w:tc>
+        <w:tc>
+          <w:tcPr>
+            <w:tcW w:w="1850" w:type="dxa"/>
+          </w:tcPr>
+          <w:p>
+            <w:pPr>
+              <w:pStyle w:val="KeinLeerraum"/>
+              <w:cnfStyle w:val="100000000000" w:firstRow="1" w:lastRow="0" w:firstColumn="0" w:lastColumn="0" w:oddVBand="0" w:evenVBand="0" w:oddHBand="0" w:evenHBand="0" w:firstRowFirstColumn="0" w:firstRowLastColumn="0" w:lastRowFirstColumn="0" w:lastRowLastColumn="0"/>
+              <w:rPr>
+                <w:rFonts w:ascii="Arial" w:hAnsi="Arial" w:cs="Arial"/>
+              </w:rPr>
+            </w:pPr>
+            <w:r>
+              <w:rPr>
+                <w:rFonts w:ascii="Arial" w:hAnsi="Arial" w:cs="Arial"/>
+              </w:rPr>
+              <w:t>Abhängigkeiten</w:t>
+            </w:r>
+          </w:p>
+        </w:tc>
+      </w:tr>
+      <w:tr>
+        <w:trPr>
+          <w:cnfStyle w:val="000000100000" w:firstRow="0" w:lastRow="0" w:firstColumn="0" w:lastColumn="0" w:oddVBand="0" w:evenVBand="0" w:oddHBand="1" w:evenHBand="0" w:firstRowFirstColumn="0" w:firstRowLastColumn="0" w:lastRowFirstColumn="0" w:lastRowLastColumn="0"/>
+          <w:jc w:val="center"/>
+        </w:trPr>
+        <w:tc>
+          <w:tcPr>
+            <w:cnfStyle w:val="001000000000" w:firstRow="0" w:lastRow="0" w:firstColumn="1" w:lastColumn="0" w:oddVBand="0" w:evenVBand="0" w:oddHBand="0" w:evenHBand="0" w:firstRowFirstColumn="0" w:firstRowLastColumn="0" w:lastRowFirstColumn="0" w:lastRowLastColumn="0"/>
+            <w:tcW w:w="2122" w:type="dxa"/>
+          </w:tcPr>
+          <w:p>
+            <w:pPr>
+              <w:pStyle w:val="KeinLeerraum"/>
+              <w:rPr>
+                <w:rFonts w:ascii="Arial" w:hAnsi="Arial" w:cs="Arial"/>
+              </w:rPr>
+            </w:pPr>
+            <w:r>
+              <w:rPr>
+                <w:rFonts w:ascii="Arial" w:hAnsi="Arial" w:cs="Arial"/>
+              </w:rPr>
+              <w:t>Batch</w:t>
+            </w:r>
+            <w:r>
+              <w:rPr>
+                <w:rFonts w:ascii="Arial" w:hAnsi="Arial" w:cs="Arial"/>
+              </w:rPr>
+              <w:t>-Normaliza</w:t>
+            </w:r>
+            <w:r>
+              <w:rPr>
+                <w:rFonts w:ascii="Arial" w:hAnsi="Arial" w:cs="Arial"/>
+              </w:rPr>
+              <w:t>ti</w:t>
+            </w:r>
+            <w:r>
+              <w:rPr>
+                <w:rFonts w:ascii="Arial" w:hAnsi="Arial" w:cs="Arial"/>
+              </w:rPr>
+              <w:t>on</w:t>
+            </w:r>
+          </w:p>
+        </w:tc>
+        <w:tc>
+          <w:tcPr>
+            <w:tcW w:w="1701" w:type="dxa"/>
+          </w:tcPr>
+          <w:p>
+            <w:pPr>
+              <w:pStyle w:val="KeinLeerraum"/>
+              <w:cnfStyle w:val="000000100000" w:firstRow="0" w:lastRow="0" w:firstColumn="0" w:lastColumn="0" w:oddVBand="0" w:evenVBand="0" w:oddHBand="1" w:evenHBand="0" w:firstRowFirstColumn="0" w:firstRowLastColumn="0" w:lastRowFirstColumn="0" w:lastRowLastColumn="0"/>
+              <w:rPr>
+                <w:rFonts w:ascii="Arial" w:hAnsi="Arial" w:cs="Arial"/>
+              </w:rPr>
+            </w:pPr>
+          </w:p>
+        </w:tc>
+        <w:tc>
+          <w:tcPr>
+            <w:tcW w:w="2406" w:type="dxa"/>
+          </w:tcPr>
+          <w:p>
+            <w:pPr>
+              <w:pStyle w:val="KeinLeerraum"/>
+              <w:cnfStyle w:val="000000100000" w:firstRow="0" w:lastRow="0" w:firstColumn="0" w:lastColumn="0" w:oddVBand="0" w:evenVBand="0" w:oddHBand="1" w:evenHBand="0" w:firstRowFirstColumn="0" w:firstRowLastColumn="0" w:lastRowFirstColumn="0" w:lastRowLastColumn="0"/>
+              <w:rPr>
+                <w:rFonts w:ascii="Arial" w:hAnsi="Arial" w:cs="Arial"/>
+              </w:rPr>
+            </w:pPr>
+          </w:p>
+        </w:tc>
+        <w:tc>
+          <w:tcPr>
+            <w:tcW w:w="1559" w:type="dxa"/>
+          </w:tcPr>
+          <w:p>
+            <w:pPr>
+              <w:pStyle w:val="KeinLeerraum"/>
+              <w:cnfStyle w:val="000000100000" w:firstRow="0" w:lastRow="0" w:firstColumn="0" w:lastColumn="0" w:oddVBand="0" w:evenVBand="0" w:oddHBand="1" w:evenHBand="0" w:firstRowFirstColumn="0" w:firstRowLastColumn="0" w:lastRowFirstColumn="0" w:lastRowLastColumn="0"/>
+              <w:rPr>
+                <w:rFonts w:ascii="Arial" w:hAnsi="Arial" w:cs="Arial"/>
+              </w:rPr>
+            </w:pPr>
+            <w:r>
+              <w:rPr>
+                <w:rFonts w:ascii="Arial" w:hAnsi="Arial" w:cs="Arial"/>
+                <w:szCs w:val="21"/>
+              </w:rPr>
+              <w:t>Jupyter Notebook mit Frameworks</w:t>
+            </w:r>
+          </w:p>
+        </w:tc>
+        <w:tc>
+          <w:tcPr>
+            <w:tcW w:w="1850" w:type="dxa"/>
+          </w:tcPr>
+          <w:p>
+            <w:pPr>
+              <w:pStyle w:val="KeinLeerraum"/>
+              <w:cnfStyle w:val="000000100000" w:firstRow="0" w:lastRow="0" w:firstColumn="0" w:lastColumn="0" w:oddVBand="0" w:evenVBand="0" w:oddHBand="1" w:evenHBand="0" w:firstRowFirstColumn="0" w:firstRowLastColumn="0" w:lastRowFirstColumn="0" w:lastRowLastColumn="0"/>
+              <w:rPr>
+                <w:rFonts w:ascii="Arial" w:hAnsi="Arial" w:cs="Arial"/>
+              </w:rPr>
+            </w:pPr>
+            <w:r>
+              <w:rPr>
+                <w:rFonts w:ascii="Arial" w:hAnsi="Arial" w:cs="Arial"/>
+              </w:rPr>
+              <w:t>keine</w:t>
+            </w:r>
+          </w:p>
+        </w:tc>
+      </w:tr>
+      <w:tr>
+        <w:trPr>
+          <w:jc w:val="center"/>
+        </w:trPr>
+        <w:tc>
+          <w:tcPr>
+            <w:cnfStyle w:val="001000000000" w:firstRow="0" w:lastRow="0" w:firstColumn="1" w:lastColumn="0" w:oddVBand="0" w:evenVBand="0" w:oddHBand="0" w:evenHBand="0" w:firstRowFirstColumn="0" w:firstRowLastColumn="0" w:lastRowFirstColumn="0" w:lastRowLastColumn="0"/>
+            <w:tcW w:w="2122" w:type="dxa"/>
+          </w:tcPr>
+          <w:p>
+            <w:pPr>
+              <w:pStyle w:val="KeinLeerraum"/>
+              <w:rPr>
+                <w:rFonts w:ascii="Arial" w:hAnsi="Arial" w:cs="Arial"/>
+              </w:rPr>
+            </w:pPr>
+            <w:r>
+              <w:rPr>
+                <w:rFonts w:ascii="Arial" w:hAnsi="Arial" w:cs="Arial"/>
+              </w:rPr>
+              <w:t>Hyperparameter optimieren</w:t>
+            </w:r>
+          </w:p>
+        </w:tc>
+        <w:tc>
+          <w:tcPr>
+            <w:tcW w:w="1701" w:type="dxa"/>
+          </w:tcPr>
+          <w:p>
+            <w:pPr>
+              <w:pStyle w:val="KeinLeerraum"/>
+              <w:cnfStyle w:val="000000000000" w:firstRow="0" w:lastRow="0" w:firstColumn="0" w:lastColumn="0" w:oddVBand="0" w:evenVBand="0" w:oddHBand="0" w:evenHBand="0" w:firstRowFirstColumn="0" w:firstRowLastColumn="0" w:lastRowFirstColumn="0" w:lastRowLastColumn="0"/>
+              <w:rPr>
+                <w:rFonts w:ascii="Arial" w:hAnsi="Arial" w:cs="Arial"/>
+              </w:rPr>
+            </w:pPr>
+          </w:p>
+        </w:tc>
+        <w:tc>
+          <w:tcPr>
+            <w:tcW w:w="2406" w:type="dxa"/>
+          </w:tcPr>
+          <w:p>
+            <w:pPr>
+              <w:pStyle w:val="KeinLeerraum"/>
+              <w:cnfStyle w:val="000000000000" w:firstRow="0" w:lastRow="0" w:firstColumn="0" w:lastColumn="0" w:oddVBand="0" w:evenVBand="0" w:oddHBand="0" w:evenHBand="0" w:firstRowFirstColumn="0" w:firstRowLastColumn="0" w:lastRowFirstColumn="0" w:lastRowLastColumn="0"/>
+              <w:rPr>
+                <w:rFonts w:ascii="Arial" w:hAnsi="Arial" w:cs="Arial"/>
+              </w:rPr>
+            </w:pPr>
+            <w:r>
+              <w:rPr>
+                <w:rFonts w:ascii="Arial" w:hAnsi="Arial" w:cs="Arial"/>
+              </w:rPr>
+              <w:t>Die Layer</w:t>
+            </w:r>
+            <w:r>
+              <w:rPr>
+                <w:rFonts w:ascii="Arial" w:hAnsi="Arial" w:cs="Arial"/>
+              </w:rPr>
+              <w:t xml:space="preserve">größen des CNNs sollten auf die Umgebung angepasst werden. Eine Libary </w:t>
+            </w:r>
+            <w:r>
+              <w:rPr>
+                <w:rFonts w:ascii="Arial" w:hAnsi="Arial" w:cs="Arial"/>
+              </w:rPr>
+              <w:t>kann diese Arbeit unterstüzten.</w:t>
+            </w:r>
+          </w:p>
+        </w:tc>
+        <w:tc>
+          <w:tcPr>
+            <w:tcW w:w="1559" w:type="dxa"/>
+          </w:tcPr>
+          <w:p>
+            <w:pPr>
+              <w:pStyle w:val="KeinLeerraum"/>
+              <w:cnfStyle w:val="000000000000" w:firstRow="0" w:lastRow="0" w:firstColumn="0" w:lastColumn="0" w:oddVBand="0" w:evenVBand="0" w:oddHBand="0" w:evenHBand="0" w:firstRowFirstColumn="0" w:firstRowLastColumn="0" w:lastRowFirstColumn="0" w:lastRowLastColumn="0"/>
+              <w:rPr>
+                <w:rFonts w:ascii="Arial" w:hAnsi="Arial" w:cs="Arial"/>
+              </w:rPr>
+            </w:pPr>
+            <w:r>
+              <w:rPr>
+                <w:rFonts w:ascii="Arial" w:hAnsi="Arial" w:cs="Arial"/>
+                <w:szCs w:val="21"/>
+              </w:rPr>
+              <w:t>Jupyter Notebook mit Frameworks</w:t>
+            </w:r>
+          </w:p>
+        </w:tc>
+        <w:tc>
+          <w:tcPr>
+            <w:tcW w:w="1850" w:type="dxa"/>
+          </w:tcPr>
+          <w:p>
+            <w:pPr>
+              <w:pStyle w:val="KeinLeerraum"/>
+              <w:cnfStyle w:val="000000000000" w:firstRow="0" w:lastRow="0" w:firstColumn="0" w:lastColumn="0" w:oddVBand="0" w:evenVBand="0" w:oddHBand="0" w:evenHBand="0" w:firstRowFirstColumn="0" w:firstRowLastColumn="0" w:lastRowFirstColumn="0" w:lastRowLastColumn="0"/>
+              <w:rPr>
+                <w:rFonts w:ascii="Arial" w:hAnsi="Arial" w:cs="Arial"/>
+              </w:rPr>
+            </w:pPr>
+            <w:hyperlink r:id="rId9" w:history="1">
+              <w:r>
+                <w:rPr>
+                  <w:rStyle w:val="Hyperlink"/>
+                  <w:rFonts w:ascii="Arial" w:hAnsi="Arial" w:cs="Arial"/>
+                </w:rPr>
+                <w:t>https://github.com/hyperopt/hyperopt</w:t>
+              </w:r>
+            </w:hyperlink>
+          </w:p>
+          <w:p>
+            <w:pPr>
+              <w:pStyle w:val="KeinLeerraum"/>
+              <w:cnfStyle w:val="000000000000" w:firstRow="0" w:lastRow="0" w:firstColumn="0" w:lastColumn="0" w:oddVBand="0" w:evenVBand="0" w:oddHBand="0" w:evenHBand="0" w:firstRowFirstColumn="0" w:firstRowLastColumn="0" w:lastRowFirstColumn="0" w:lastRowLastColumn="0"/>
+              <w:rPr>
+                <w:rFonts w:ascii="Arial" w:hAnsi="Arial" w:cs="Arial"/>
+              </w:rPr>
+            </w:pPr>
+          </w:p>
+        </w:tc>
+      </w:tr>
+      <w:tr>
+        <w:trPr>
+          <w:cnfStyle w:val="000000100000" w:firstRow="0" w:lastRow="0" w:firstColumn="0" w:lastColumn="0" w:oddVBand="0" w:evenVBand="0" w:oddHBand="1" w:evenHBand="0" w:firstRowFirstColumn="0" w:firstRowLastColumn="0" w:lastRowFirstColumn="0" w:lastRowLastColumn="0"/>
+          <w:jc w:val="center"/>
+        </w:trPr>
+        <w:tc>
+          <w:tcPr>
+            <w:cnfStyle w:val="001000000000" w:firstRow="0" w:lastRow="0" w:firstColumn="1" w:lastColumn="0" w:oddVBand="0" w:evenVBand="0" w:oddHBand="0" w:evenHBand="0" w:firstRowFirstColumn="0" w:firstRowLastColumn="0" w:lastRowFirstColumn="0" w:lastRowLastColumn="0"/>
+            <w:tcW w:w="2122" w:type="dxa"/>
+          </w:tcPr>
+          <w:p>
+            <w:pPr>
+              <w:pStyle w:val="KeinLeerraum"/>
+              <w:rPr>
+                <w:rFonts w:ascii="Arial" w:hAnsi="Arial" w:cs="Arial"/>
+              </w:rPr>
+            </w:pPr>
+            <w:r>
+              <w:rPr>
+                <w:rFonts w:ascii="Arial" w:hAnsi="Arial" w:cs="Arial"/>
+              </w:rPr>
+              <w:t>Verschiedene Inputgrößen testen</w:t>
+            </w:r>
+          </w:p>
+        </w:tc>
+        <w:tc>
+          <w:tcPr>
+            <w:tcW w:w="1701" w:type="dxa"/>
+          </w:tcPr>
+          <w:p>
+            <w:pPr>
+              <w:pStyle w:val="KeinLeerraum"/>
+              <w:cnfStyle w:val="000000100000" w:firstRow="0" w:lastRow="0" w:firstColumn="0" w:lastColumn="0" w:oddVBand="0" w:evenVBand="0" w:oddHBand="1" w:evenHBand="0" w:firstRowFirstColumn="0" w:firstRowLastColumn="0" w:lastRowFirstColumn="0" w:lastRowLastColumn="0"/>
+              <w:rPr>
+                <w:rFonts w:ascii="Arial" w:hAnsi="Arial" w:cs="Arial"/>
+              </w:rPr>
+            </w:pPr>
+          </w:p>
+        </w:tc>
+        <w:tc>
+          <w:tcPr>
+            <w:tcW w:w="2406" w:type="dxa"/>
+          </w:tcPr>
+          <w:p>
+            <w:pPr>
+              <w:pStyle w:val="KeinLeerraum"/>
+              <w:cnfStyle w:val="000000100000" w:firstRow="0" w:lastRow="0" w:firstColumn="0" w:lastColumn="0" w:oddVBand="0" w:evenVBand="0" w:oddHBand="1" w:evenHBand="0" w:firstRowFirstColumn="0" w:firstRowLastColumn="0" w:lastRowFirstColumn="0" w:lastRowLastColumn="0"/>
+              <w:rPr>
+                <w:rFonts w:ascii="Arial" w:hAnsi="Arial" w:cs="Arial"/>
+              </w:rPr>
+            </w:pPr>
+            <w:r>
+              <w:rPr>
+                <w:rFonts w:ascii="Arial" w:hAnsi="Arial" w:cs="Arial"/>
+              </w:rPr>
+              <w:t>Die Bilder können in verschiedenen Größen eingelesen werden. Dies gilt zu testen, welches die optimalste Art ist.</w:t>
+            </w:r>
+          </w:p>
+        </w:tc>
+        <w:tc>
+          <w:tcPr>
+            <w:tcW w:w="1559" w:type="dxa"/>
+          </w:tcPr>
+          <w:p>
+            <w:pPr>
+              <w:pStyle w:val="KeinLeerraum"/>
+              <w:cnfStyle w:val="000000100000" w:firstRow="0" w:lastRow="0" w:firstColumn="0" w:lastColumn="0" w:oddVBand="0" w:evenVBand="0" w:oddHBand="1" w:evenHBand="0" w:firstRowFirstColumn="0" w:firstRowLastColumn="0" w:lastRowFirstColumn="0" w:lastRowLastColumn="0"/>
+              <w:rPr>
+                <w:rFonts w:ascii="Arial" w:hAnsi="Arial" w:cs="Arial"/>
+              </w:rPr>
+            </w:pPr>
+            <w:r>
+              <w:rPr>
+                <w:rFonts w:ascii="Arial" w:hAnsi="Arial" w:cs="Arial"/>
+                <w:szCs w:val="21"/>
+              </w:rPr>
+              <w:t>Jupyter Notebook mit Frameworks</w:t>
+            </w:r>
+          </w:p>
+        </w:tc>
+        <w:tc>
+          <w:tcPr>
+            <w:tcW w:w="1850" w:type="dxa"/>
+          </w:tcPr>
+          <w:p>
+            <w:pPr>
+              <w:pStyle w:val="KeinLeerraum"/>
+              <w:cnfStyle w:val="000000100000" w:firstRow="0" w:lastRow="0" w:firstColumn="0" w:lastColumn="0" w:oddVBand="0" w:evenVBand="0" w:oddHBand="1" w:evenHBand="0" w:firstRowFirstColumn="0" w:firstRowLastColumn="0" w:lastRowFirstColumn="0" w:lastRowLastColumn="0"/>
+              <w:rPr>
+                <w:rFonts w:ascii="Arial" w:hAnsi="Arial" w:cs="Arial"/>
+              </w:rPr>
+            </w:pPr>
+            <w:r>
+              <w:rPr>
+                <w:rFonts w:ascii="Arial" w:hAnsi="Arial" w:cs="Arial"/>
+              </w:rPr>
+              <w:t>Skalierte Bilder</w:t>
+            </w:r>
+          </w:p>
+        </w:tc>
+      </w:tr>
+      <w:tr>
+        <w:trPr>
+          <w:jc w:val="center"/>
+        </w:trPr>
+        <w:tc>
+          <w:tcPr>
+            <w:cnfStyle w:val="001000000000" w:firstRow="0" w:lastRow="0" w:firstColumn="1" w:lastColumn="0" w:oddVBand="0" w:evenVBand="0" w:oddHBand="0" w:evenHBand="0" w:firstRowFirstColumn="0" w:firstRowLastColumn="0" w:lastRowFirstColumn="0" w:lastRowLastColumn="0"/>
+            <w:tcW w:w="2122" w:type="dxa"/>
+          </w:tcPr>
+          <w:p>
+            <w:pPr>
+              <w:pStyle w:val="KeinLeerraum"/>
+              <w:rPr>
+                <w:rFonts w:ascii="Arial" w:hAnsi="Arial" w:cs="Arial"/>
+              </w:rPr>
+            </w:pPr>
+            <w:r>
+              <w:rPr>
+                <w:rFonts w:ascii="Arial" w:hAnsi="Arial" w:cs="Arial"/>
+              </w:rPr>
+              <w:t>Generator benutzen</w:t>
+            </w:r>
+          </w:p>
+        </w:tc>
+        <w:tc>
+          <w:tcPr>
+            <w:tcW w:w="1701" w:type="dxa"/>
+          </w:tcPr>
+          <w:p>
+            <w:pPr>
+              <w:pStyle w:val="KeinLeerraum"/>
+              <w:cnfStyle w:val="000000000000" w:firstRow="0" w:lastRow="0" w:firstColumn="0" w:lastColumn="0" w:oddVBand="0" w:evenVBand="0" w:oddHBand="0" w:evenHBand="0" w:firstRowFirstColumn="0" w:firstRowLastColumn="0" w:lastRowFirstColumn="0" w:lastRowLastColumn="0"/>
+              <w:rPr>
+                <w:rFonts w:ascii="Arial" w:hAnsi="Arial" w:cs="Arial"/>
+              </w:rPr>
+            </w:pPr>
+          </w:p>
+        </w:tc>
+        <w:tc>
+          <w:tcPr>
+            <w:tcW w:w="2406" w:type="dxa"/>
+          </w:tcPr>
+          <w:p>
+            <w:pPr>
+              <w:pStyle w:val="KeinLeerraum"/>
+              <w:cnfStyle w:val="000000000000" w:firstRow="0" w:lastRow="0" w:firstColumn="0" w:lastColumn="0" w:oddVBand="0" w:evenVBand="0" w:oddHBand="0" w:evenHBand="0" w:firstRowFirstColumn="0" w:firstRowLastColumn="0" w:lastRowFirstColumn="0" w:lastRowLastColumn="0"/>
+              <w:rPr>
+                <w:rFonts w:ascii="Arial" w:hAnsi="Arial" w:cs="Arial"/>
+              </w:rPr>
+            </w:pPr>
+          </w:p>
+        </w:tc>
+        <w:tc>
+          <w:tcPr>
+            <w:tcW w:w="1559" w:type="dxa"/>
+          </w:tcPr>
+          <w:p>
+            <w:pPr>
+              <w:pStyle w:val="KeinLeerraum"/>
+              <w:cnfStyle w:val="000000000000" w:firstRow="0" w:lastRow="0" w:firstColumn="0" w:lastColumn="0" w:oddVBand="0" w:evenVBand="0" w:oddHBand="0" w:evenHBand="0" w:firstRowFirstColumn="0" w:firstRowLastColumn="0" w:lastRowFirstColumn="0" w:lastRowLastColumn="0"/>
+              <w:rPr>
+                <w:rFonts w:ascii="Arial" w:hAnsi="Arial" w:cs="Arial"/>
+              </w:rPr>
+            </w:pPr>
+            <w:r>
+              <w:rPr>
+                <w:rFonts w:ascii="Arial" w:hAnsi="Arial" w:cs="Arial"/>
+                <w:szCs w:val="21"/>
+              </w:rPr>
+              <w:t>Jupyter Notebook mit Frameworks</w:t>
+            </w:r>
+          </w:p>
+        </w:tc>
+        <w:tc>
+          <w:tcPr>
+            <w:tcW w:w="1850" w:type="dxa"/>
+          </w:tcPr>
+          <w:p>
+            <w:pPr>
+              <w:pStyle w:val="KeinLeerraum"/>
+              <w:cnfStyle w:val="000000000000" w:firstRow="0" w:lastRow="0" w:firstColumn="0" w:lastColumn="0" w:oddVBand="0" w:evenVBand="0" w:oddHBand="0" w:evenHBand="0" w:firstRowFirstColumn="0" w:firstRowLastColumn="0" w:lastRowFirstColumn="0" w:lastRowLastColumn="0"/>
+              <w:rPr>
+                <w:rFonts w:ascii="Arial" w:hAnsi="Arial" w:cs="Arial"/>
+              </w:rPr>
+            </w:pPr>
+          </w:p>
+        </w:tc>
+      </w:tr>
+      <w:tr>
+        <w:trPr>
+          <w:cnfStyle w:val="000000100000" w:firstRow="0" w:lastRow="0" w:firstColumn="0" w:lastColumn="0" w:oddVBand="0" w:evenVBand="0" w:oddHBand="1" w:evenHBand="0" w:firstRowFirstColumn="0" w:firstRowLastColumn="0" w:lastRowFirstColumn="0" w:lastRowLastColumn="0"/>
+          <w:jc w:val="center"/>
+        </w:trPr>
+        <w:tc>
+          <w:tcPr>
+            <w:cnfStyle w:val="001000000000" w:firstRow="0" w:lastRow="0" w:firstColumn="1" w:lastColumn="0" w:oddVBand="0" w:evenVBand="0" w:oddHBand="0" w:evenHBand="0" w:firstRowFirstColumn="0" w:firstRowLastColumn="0" w:lastRowFirstColumn="0" w:lastRowLastColumn="0"/>
+            <w:tcW w:w="2122" w:type="dxa"/>
+          </w:tcPr>
+          <w:p>
+            <w:pPr>
+              <w:pStyle w:val="KeinLeerraum"/>
+              <w:rPr>
+                <w:rFonts w:ascii="Arial" w:hAnsi="Arial" w:cs="Arial"/>
+              </w:rPr>
+            </w:pPr>
+            <w:r>
+              <w:rPr>
+                <w:rFonts w:ascii="Arial" w:hAnsi="Arial" w:cs="Arial"/>
+              </w:rPr>
+              <w:t>Augmentation</w:t>
+            </w:r>
+          </w:p>
+        </w:tc>
+        <w:tc>
+          <w:tcPr>
+            <w:tcW w:w="1701" w:type="dxa"/>
+          </w:tcPr>
+          <w:p>
+            <w:pPr>
+              <w:pStyle w:val="KeinLeerraum"/>
+              <w:cnfStyle w:val="000000100000" w:firstRow="0" w:lastRow="0" w:firstColumn="0" w:lastColumn="0" w:oddVBand="0" w:evenVBand="0" w:oddHBand="1" w:evenHBand="0" w:firstRowFirstColumn="0" w:firstRowLastColumn="0" w:lastRowFirstColumn="0" w:lastRowLastColumn="0"/>
+              <w:rPr>
+                <w:rFonts w:ascii="Arial" w:hAnsi="Arial" w:cs="Arial"/>
+              </w:rPr>
+            </w:pPr>
+          </w:p>
+        </w:tc>
+        <w:tc>
+          <w:tcPr>
+            <w:tcW w:w="2406" w:type="dxa"/>
+          </w:tcPr>
+          <w:p>
+            <w:pPr>
+              <w:pStyle w:val="KeinLeerraum"/>
+              <w:cnfStyle w:val="000000100000" w:firstRow="0" w:lastRow="0" w:firstColumn="0" w:lastColumn="0" w:oddVBand="0" w:evenVBand="0" w:oddHBand="1" w:evenHBand="0" w:firstRowFirstColumn="0" w:firstRowLastColumn="0" w:lastRowFirstColumn="0" w:lastRowLastColumn="0"/>
+              <w:rPr>
+                <w:rFonts w:ascii="Arial" w:hAnsi="Arial" w:cs="Arial"/>
+              </w:rPr>
+            </w:pPr>
+            <w:r>
+              <w:rPr>
+                <w:rFonts w:ascii="Arial" w:hAnsi="Arial" w:cs="Arial"/>
+              </w:rPr>
+              <w:t>Die Bilder können verändert werden und dann zum Anlernen benutzt werden. Es soll geschaut werden, ob dies einen Vorteil bringt.</w:t>
+            </w:r>
+          </w:p>
+        </w:tc>
+        <w:tc>
+          <w:tcPr>
+            <w:tcW w:w="1559" w:type="dxa"/>
+          </w:tcPr>
+          <w:p>
+            <w:pPr>
+              <w:pStyle w:val="KeinLeerraum"/>
+              <w:cnfStyle w:val="000000100000" w:firstRow="0" w:lastRow="0" w:firstColumn="0" w:lastColumn="0" w:oddVBand="0" w:evenVBand="0" w:oddHBand="1" w:evenHBand="0" w:firstRowFirstColumn="0" w:firstRowLastColumn="0" w:lastRowFirstColumn="0" w:lastRowLastColumn="0"/>
+              <w:rPr>
+                <w:rFonts w:ascii="Arial" w:hAnsi="Arial" w:cs="Arial"/>
+              </w:rPr>
+            </w:pPr>
+            <w:r>
+              <w:rPr>
+                <w:rFonts w:ascii="Arial" w:hAnsi="Arial" w:cs="Arial"/>
+                <w:szCs w:val="21"/>
+              </w:rPr>
+              <w:t>Jupyter Notebook mit Frameworks</w:t>
+            </w:r>
+          </w:p>
+        </w:tc>
+        <w:tc>
+          <w:tcPr>
+            <w:tcW w:w="1850" w:type="dxa"/>
+          </w:tcPr>
+          <w:p>
+            <w:pPr>
+              <w:pStyle w:val="KeinLeerraum"/>
+              <w:cnfStyle w:val="000000100000" w:firstRow="0" w:lastRow="0" w:firstColumn="0" w:lastColumn="0" w:oddVBand="0" w:evenVBand="0" w:oddHBand="1" w:evenHBand="0" w:firstRowFirstColumn="0" w:firstRowLastColumn="0" w:lastRowFirstColumn="0" w:lastRowLastColumn="0"/>
+              <w:rPr>
+                <w:rFonts w:ascii="Arial" w:hAnsi="Arial" w:cs="Arial"/>
+              </w:rPr>
+            </w:pPr>
+            <w:hyperlink r:id="rId10" w:history="1">
+              <w:r>
+                <w:rPr>
+                  <w:rStyle w:val="Hyperlink"/>
+                  <w:rFonts w:ascii="Arial" w:hAnsi="Arial" w:cs="Arial"/>
+                </w:rPr>
+                <w:t>https://github.com/aleju/imgaug</w:t>
+              </w:r>
+            </w:hyperlink>
+          </w:p>
+        </w:tc>
+      </w:tr>
+      <w:tr>
+        <w:trPr>
+          <w:jc w:val="center"/>
+        </w:trPr>
+        <w:tc>
+          <w:tcPr>
+            <w:cnfStyle w:val="001000000000" w:firstRow="0" w:lastRow="0" w:firstColumn="1" w:lastColumn="0" w:oddVBand="0" w:evenVBand="0" w:oddHBand="0" w:evenHBand="0" w:firstRowFirstColumn="0" w:firstRowLastColumn="0" w:lastRowFirstColumn="0" w:lastRowLastColumn="0"/>
+            <w:tcW w:w="2122" w:type="dxa"/>
+          </w:tcPr>
+          <w:p>
+            <w:pPr>
+              <w:pStyle w:val="KeinLeerraum"/>
+              <w:rPr>
+                <w:rFonts w:ascii="Arial" w:hAnsi="Arial" w:cs="Arial"/>
+              </w:rPr>
+            </w:pPr>
+            <w:r>
+              <w:rPr>
+                <w:rFonts w:ascii="Arial" w:hAnsi="Arial" w:cs="Arial"/>
+              </w:rPr>
+              <w:t>Weitere Tests</w:t>
+            </w:r>
+          </w:p>
+        </w:tc>
+        <w:tc>
+          <w:tcPr>
+            <w:tcW w:w="1701" w:type="dxa"/>
+          </w:tcPr>
+          <w:p>
+            <w:pPr>
+              <w:pStyle w:val="KeinLeerraum"/>
+              <w:cnfStyle w:val="000000000000" w:firstRow="0" w:lastRow="0" w:firstColumn="0" w:lastColumn="0" w:oddVBand="0" w:evenVBand="0" w:oddHBand="0" w:evenHBand="0" w:firstRowFirstColumn="0" w:firstRowLastColumn="0" w:lastRowFirstColumn="0" w:lastRowLastColumn="0"/>
+              <w:rPr>
+                <w:rFonts w:ascii="Arial" w:hAnsi="Arial" w:cs="Arial"/>
+              </w:rPr>
+            </w:pPr>
+            <w:r>
+              <w:rPr>
+                <w:rFonts w:ascii="Arial" w:hAnsi="Arial" w:cs="Arial"/>
+              </w:rPr>
+              <w:t>Felix</w:t>
+            </w:r>
+            <w:r>
+              <w:rPr>
+                <w:rFonts w:ascii="Arial" w:hAnsi="Arial" w:cs="Arial"/>
+              </w:rPr>
+              <w:t xml:space="preserve"> Willrich, Frederik Rieß, Pit Ehlers, Jascha Schmidt</w:t>
+            </w:r>
+          </w:p>
+        </w:tc>
+        <w:tc>
+          <w:tcPr>
+            <w:tcW w:w="2406" w:type="dxa"/>
+          </w:tcPr>
+          <w:p>
+            <w:pPr>
+              <w:pStyle w:val="KeinLeerraum"/>
+              <w:cnfStyle w:val="000000000000" w:firstRow="0" w:lastRow="0" w:firstColumn="0" w:lastColumn="0" w:oddVBand="0" w:evenVBand="0" w:oddHBand="0" w:evenHBand="0" w:firstRowFirstColumn="0" w:firstRowLastColumn="0" w:lastRowFirstColumn="0" w:lastRowLastColumn="0"/>
+              <w:rPr>
+                <w:rFonts w:ascii="Arial" w:hAnsi="Arial" w:cs="Arial"/>
+              </w:rPr>
+            </w:pPr>
+            <w:r>
+              <w:rPr>
+                <w:rFonts w:ascii="Arial" w:hAnsi="Arial" w:cs="Arial"/>
+              </w:rPr>
+              <w:t xml:space="preserve">Während des Arbeitens werden weitere Tests </w:t>
+            </w:r>
+            <w:r>
+              <w:rPr>
+                <w:rFonts w:ascii="Arial" w:hAnsi="Arial" w:cs="Arial"/>
+              </w:rPr>
+              <w:t>möglich sein, bzw. überhaupt erst auffallen.</w:t>
+            </w:r>
+          </w:p>
+        </w:tc>
+        <w:tc>
+          <w:tcPr>
+            <w:tcW w:w="1559" w:type="dxa"/>
+          </w:tcPr>
+          <w:p>
+            <w:pPr>
+              <w:pStyle w:val="KeinLeerraum"/>
+              <w:cnfStyle w:val="000000000000" w:firstRow="0" w:lastRow="0" w:firstColumn="0" w:lastColumn="0" w:oddVBand="0" w:evenVBand="0" w:oddHBand="0" w:evenHBand="0" w:firstRowFirstColumn="0" w:firstRowLastColumn="0" w:lastRowFirstColumn="0" w:lastRowLastColumn="0"/>
+              <w:rPr>
+                <w:rFonts w:ascii="Arial" w:hAnsi="Arial" w:cs="Arial"/>
+              </w:rPr>
+            </w:pPr>
+            <w:r>
+              <w:rPr>
+                <w:rFonts w:ascii="Arial" w:hAnsi="Arial" w:cs="Arial"/>
+                <w:szCs w:val="21"/>
+              </w:rPr>
+              <w:t>Jupyter Notebook mit Frameworks</w:t>
+            </w:r>
+          </w:p>
+        </w:tc>
+        <w:tc>
+          <w:tcPr>
+            <w:tcW w:w="1850" w:type="dxa"/>
+          </w:tcPr>
+          <w:p>
+            <w:pPr>
+              <w:pStyle w:val="KeinLeerraum"/>
+              <w:cnfStyle w:val="000000000000" w:firstRow="0" w:lastRow="0" w:firstColumn="0" w:lastColumn="0" w:oddVBand="0" w:evenVBand="0" w:oddHBand="0" w:evenHBand="0" w:firstRowFirstColumn="0" w:firstRowLastColumn="0" w:lastRowFirstColumn="0" w:lastRowLastColumn="0"/>
+              <w:rPr>
+                <w:rFonts w:ascii="Arial" w:hAnsi="Arial" w:cs="Arial"/>
+              </w:rPr>
+            </w:pPr>
+            <w:r>
+              <w:rPr>
+                <w:rFonts w:ascii="Arial" w:hAnsi="Arial" w:cs="Arial"/>
+              </w:rPr>
+              <w:t>Unterschiedlich</w:t>
+            </w:r>
+          </w:p>
+        </w:tc>
+      </w:tr>
+    </w:tbl>
+    <w:p>
+      <w:pPr>
+        <w:rPr>
+          <w:rFonts w:ascii="Arial" w:hAnsi="Arial" w:cs="Arial"/>
+        </w:rPr>
+      </w:pPr>
+    </w:p>
+    <w:p>
+      <w:pPr>
+        <w:adjustRightInd/>
+        <w:snapToGrid/>
+        <w:spacing w:after="160" w:line="259" w:lineRule="auto"/>
+        <w:rPr>
+          <w:rFonts w:ascii="Arial" w:hAnsi="Arial" w:cs="Arial"/>
+        </w:rPr>
+      </w:pPr>
+      <w:r>
+        <w:rPr>
+          <w:rFonts w:ascii="Arial" w:hAnsi="Arial" w:cs="Arial"/>
+        </w:rPr>
+        <w:br w:type="page"/>
+      </w:r>
+    </w:p>
+    <w:p>
+      <w:pPr>
+        <w:pStyle w:val="berschrift2"/>
+        <w:rPr>
+          <w:rFonts w:ascii="Arial" w:hAnsi="Arial"/>
+        </w:rPr>
+      </w:pPr>
+      <w:r>
+        <w:rPr>
+          <w:rFonts w:ascii="Arial" w:hAnsi="Arial"/>
+        </w:rPr>
+        <w:lastRenderedPageBreak/>
+        <w:t>Hilfsarbeiten</w:t>
+      </w:r>
+    </w:p>
+    <w:p>
+      <w:r>
+        <w:t xml:space="preserve">Die Hilfsarbeiten haben den Zweck die eigentlichen Tests zu unterstützen. Hierbei werden </w:t>
+      </w:r>
+      <w:r>
+        <w:t>Skripte geschrieben, Hilfsmittel verstanden bzw. Daten analysiert.</w:t>
+      </w:r>
       <w:bookmarkStart w:id="1" w:name="_GoBack"/>
       <w:bookmarkEnd w:id="1"/>
+    </w:p>
+    <w:p>
+      <w:pPr>
+        <w:rPr>
+          <w:rFonts w:ascii="Arial" w:hAnsi="Arial" w:cs="Arial"/>
+        </w:rPr>
+      </w:pPr>
+    </w:p>
+    <w:tbl>
+      <w:tblPr>
+        <w:tblStyle w:val="Gitternetztabelle4Akzent1"/>
+        <w:tblW w:w="9952" w:type="dxa"/>
+        <w:jc w:val="center"/>
+        <w:tblLayout w:type="fixed"/>
+        <w:tblLook w:val="04A0" w:firstRow="1" w:lastRow="0" w:firstColumn="1" w:lastColumn="0" w:noHBand="0" w:noVBand="1"/>
+      </w:tblPr>
+      <w:tblGrid>
+        <w:gridCol w:w="1838"/>
+        <w:gridCol w:w="1985"/>
+        <w:gridCol w:w="2614"/>
+        <w:gridCol w:w="1508"/>
+        <w:gridCol w:w="2007"/>
+      </w:tblGrid>
+      <w:tr>
+        <w:trPr>
+          <w:cnfStyle w:val="100000000000" w:firstRow="1" w:lastRow="0" w:firstColumn="0" w:lastColumn="0" w:oddVBand="0" w:evenVBand="0" w:oddHBand="0" w:evenHBand="0" w:firstRowFirstColumn="0" w:firstRowLastColumn="0" w:lastRowFirstColumn="0" w:lastRowLastColumn="0"/>
+          <w:trHeight w:val="782"/>
+          <w:jc w:val="center"/>
+        </w:trPr>
+        <w:tc>
+          <w:tcPr>
+            <w:cnfStyle w:val="001000000000" w:firstRow="0" w:lastRow="0" w:firstColumn="1" w:lastColumn="0" w:oddVBand="0" w:evenVBand="0" w:oddHBand="0" w:evenHBand="0" w:firstRowFirstColumn="0" w:firstRowLastColumn="0" w:lastRowFirstColumn="0" w:lastRowLastColumn="0"/>
+            <w:tcW w:w="1838" w:type="dxa"/>
+          </w:tcPr>
+          <w:p>
+            <w:pPr>
+              <w:pStyle w:val="KeinLeerraum"/>
+              <w:rPr>
+                <w:rFonts w:ascii="Arial" w:hAnsi="Arial" w:cs="Arial"/>
+              </w:rPr>
+            </w:pPr>
+            <w:r>
+              <w:rPr>
+                <w:rFonts w:ascii="Arial" w:hAnsi="Arial" w:cs="Arial"/>
+              </w:rPr>
+              <w:t>Arbeitspaket</w:t>
+            </w:r>
+          </w:p>
+        </w:tc>
+        <w:tc>
+          <w:tcPr>
+            <w:tcW w:w="1985" w:type="dxa"/>
+          </w:tcPr>
+          <w:p>
+            <w:pPr>
+              <w:pStyle w:val="KeinLeerraum"/>
+              <w:cnfStyle w:val="100000000000" w:firstRow="1" w:lastRow="0" w:firstColumn="0" w:lastColumn="0" w:oddVBand="0" w:evenVBand="0" w:oddHBand="0" w:evenHBand="0" w:firstRowFirstColumn="0" w:firstRowLastColumn="0" w:lastRowFirstColumn="0" w:lastRowLastColumn="0"/>
+              <w:rPr>
+                <w:rFonts w:ascii="Arial" w:hAnsi="Arial" w:cs="Arial"/>
+              </w:rPr>
+            </w:pPr>
+            <w:r>
+              <w:rPr>
+                <w:rFonts w:ascii="Arial" w:hAnsi="Arial" w:cs="Arial"/>
+              </w:rPr>
+              <w:t>(Haupt-) Verantwortlicher</w:t>
+            </w:r>
+          </w:p>
+        </w:tc>
+        <w:tc>
+          <w:tcPr>
+            <w:tcW w:w="2614" w:type="dxa"/>
+          </w:tcPr>
+          <w:p>
+            <w:pPr>
+              <w:pStyle w:val="KeinLeerraum"/>
+              <w:cnfStyle w:val="100000000000" w:firstRow="1" w:lastRow="0" w:firstColumn="0" w:lastColumn="0" w:oddVBand="0" w:evenVBand="0" w:oddHBand="0" w:evenHBand="0" w:firstRowFirstColumn="0" w:firstRowLastColumn="0" w:lastRowFirstColumn="0" w:lastRowLastColumn="0"/>
+              <w:rPr>
+                <w:rFonts w:ascii="Arial" w:hAnsi="Arial" w:cs="Arial"/>
+              </w:rPr>
+            </w:pPr>
+            <w:r>
+              <w:rPr>
+                <w:rFonts w:ascii="Arial" w:hAnsi="Arial" w:cs="Arial"/>
+              </w:rPr>
+              <w:t>Beschreibung</w:t>
+            </w:r>
+          </w:p>
+        </w:tc>
+        <w:tc>
+          <w:tcPr>
+            <w:tcW w:w="1508" w:type="dxa"/>
+          </w:tcPr>
+          <w:p>
+            <w:pPr>
+              <w:pStyle w:val="KeinLeerraum"/>
+              <w:cnfStyle w:val="100000000000" w:firstRow="1" w:lastRow="0" w:firstColumn="0" w:lastColumn="0" w:oddVBand="0" w:evenVBand="0" w:oddHBand="0" w:evenHBand="0" w:firstRowFirstColumn="0" w:firstRowLastColumn="0" w:lastRowFirstColumn="0" w:lastRowLastColumn="0"/>
+              <w:rPr>
+                <w:rFonts w:ascii="Arial" w:hAnsi="Arial" w:cs="Arial"/>
+              </w:rPr>
+            </w:pPr>
+            <w:r>
+              <w:rPr>
+                <w:rFonts w:ascii="Arial" w:hAnsi="Arial" w:cs="Arial"/>
+              </w:rPr>
+              <w:t>Benötigte Ressourcen</w:t>
+            </w:r>
+          </w:p>
+        </w:tc>
+        <w:tc>
+          <w:tcPr>
+            <w:tcW w:w="2007" w:type="dxa"/>
+          </w:tcPr>
+          <w:p>
+            <w:pPr>
+              <w:pStyle w:val="KeinLeerraum"/>
+              <w:cnfStyle w:val="100000000000" w:firstRow="1" w:lastRow="0" w:firstColumn="0" w:lastColumn="0" w:oddVBand="0" w:evenVBand="0" w:oddHBand="0" w:evenHBand="0" w:firstRowFirstColumn="0" w:firstRowLastColumn="0" w:lastRowFirstColumn="0" w:lastRowLastColumn="0"/>
+              <w:rPr>
+                <w:rFonts w:ascii="Arial" w:hAnsi="Arial" w:cs="Arial"/>
+              </w:rPr>
+            </w:pPr>
+            <w:r>
+              <w:rPr>
+                <w:rFonts w:ascii="Arial" w:hAnsi="Arial" w:cs="Arial"/>
+              </w:rPr>
+              <w:t>Abhängigkeiten</w:t>
+            </w:r>
+          </w:p>
+        </w:tc>
+      </w:tr>
+      <w:tr>
+        <w:trPr>
+          <w:cnfStyle w:val="000000100000" w:firstRow="0" w:lastRow="0" w:firstColumn="0" w:lastColumn="0" w:oddVBand="0" w:evenVBand="0" w:oddHBand="1" w:evenHBand="0" w:firstRowFirstColumn="0" w:firstRowLastColumn="0" w:lastRowFirstColumn="0" w:lastRowLastColumn="0"/>
+          <w:trHeight w:val="1029"/>
+          <w:jc w:val="center"/>
+        </w:trPr>
+        <w:tc>
+          <w:tcPr>
+            <w:cnfStyle w:val="001000000000" w:firstRow="0" w:lastRow="0" w:firstColumn="1" w:lastColumn="0" w:oddVBand="0" w:evenVBand="0" w:oddHBand="0" w:evenHBand="0" w:firstRowFirstColumn="0" w:firstRowLastColumn="0" w:lastRowFirstColumn="0" w:lastRowLastColumn="0"/>
+            <w:tcW w:w="1838" w:type="dxa"/>
+          </w:tcPr>
+          <w:p>
+            <w:pPr>
+              <w:pStyle w:val="KeinLeerraum"/>
+              <w:rPr>
+                <w:rFonts w:ascii="Arial" w:hAnsi="Arial" w:cs="Arial"/>
+                <w:szCs w:val="21"/>
+              </w:rPr>
+            </w:pPr>
+            <w:r>
+              <w:rPr>
+                <w:rFonts w:ascii="Arial" w:hAnsi="Arial" w:cs="Arial"/>
+                <w:szCs w:val="21"/>
+              </w:rPr>
+              <w:t>Bilder Ordnerstruktur</w:t>
+            </w:r>
+          </w:p>
+        </w:tc>
+        <w:tc>
+          <w:tcPr>
+            <w:tcW w:w="1985" w:type="dxa"/>
+          </w:tcPr>
+          <w:p>
+            <w:pPr>
+              <w:pStyle w:val="KeinLeerraum"/>
+              <w:cnfStyle w:val="000000100000" w:firstRow="0" w:lastRow="0" w:firstColumn="0" w:lastColumn="0" w:oddVBand="0" w:evenVBand="0" w:oddHBand="1" w:evenHBand="0" w:firstRowFirstColumn="0" w:firstRowLastColumn="0" w:lastRowFirstColumn="0" w:lastRowLastColumn="0"/>
+              <w:rPr>
+                <w:rFonts w:ascii="Arial" w:hAnsi="Arial" w:cs="Arial"/>
+                <w:szCs w:val="21"/>
+              </w:rPr>
+            </w:pPr>
+            <w:r>
+              <w:rPr>
+                <w:rFonts w:ascii="Arial" w:hAnsi="Arial" w:cs="Arial"/>
+                <w:szCs w:val="21"/>
+              </w:rPr>
+              <w:t>Felix Willrich</w:t>
+            </w:r>
+          </w:p>
+        </w:tc>
+        <w:tc>
+          <w:tcPr>
+            <w:tcW w:w="2614" w:type="dxa"/>
+          </w:tcPr>
+          <w:p>
+            <w:pPr>
+              <w:pStyle w:val="KeinLeerraum"/>
+              <w:cnfStyle w:val="000000100000" w:firstRow="0" w:lastRow="0" w:firstColumn="0" w:lastColumn="0" w:oddVBand="0" w:evenVBand="0" w:oddHBand="1" w:evenHBand="0" w:firstRowFirstColumn="0" w:firstRowLastColumn="0" w:lastRowFirstColumn="0" w:lastRowLastColumn="0"/>
+              <w:rPr>
+                <w:rFonts w:ascii="Arial" w:hAnsi="Arial" w:cs="Arial"/>
+                <w:szCs w:val="21"/>
+              </w:rPr>
+            </w:pPr>
+            <w:r>
+              <w:rPr>
+                <w:rFonts w:ascii="Arial" w:hAnsi="Arial" w:cs="Arial"/>
+                <w:szCs w:val="21"/>
+              </w:rPr>
+              <w:t>Verschiedene Pakete zum Anlernen und Testen des Netzes werden erstellt.</w:t>
+            </w:r>
+            <w:r>
+              <w:rPr>
+                <w:rFonts w:ascii="Arial" w:hAnsi="Arial" w:cs="Arial"/>
+                <w:szCs w:val="21"/>
+              </w:rPr>
+              <w:t xml:space="preserve"> Möglichst breite Streuung soll angestrebt werden.</w:t>
+            </w:r>
+          </w:p>
+        </w:tc>
+        <w:tc>
+          <w:tcPr>
+            <w:tcW w:w="1508" w:type="dxa"/>
+          </w:tcPr>
+          <w:p>
+            <w:pPr>
+              <w:pStyle w:val="KeinLeerraum"/>
+              <w:cnfStyle w:val="000000100000" w:firstRow="0" w:lastRow="0" w:firstColumn="0" w:lastColumn="0" w:oddVBand="0" w:evenVBand="0" w:oddHBand="1" w:evenHBand="0" w:firstRowFirstColumn="0" w:firstRowLastColumn="0" w:lastRowFirstColumn="0" w:lastRowLastColumn="0"/>
+              <w:rPr>
+                <w:rFonts w:ascii="Arial" w:hAnsi="Arial" w:cs="Arial"/>
+                <w:szCs w:val="21"/>
+              </w:rPr>
+            </w:pPr>
+            <w:r>
+              <w:rPr>
+                <w:rFonts w:ascii="Arial" w:hAnsi="Arial" w:cs="Arial"/>
+                <w:szCs w:val="21"/>
+              </w:rPr>
+              <w:t>Onedrive</w:t>
+            </w:r>
+            <w:r>
+              <w:rPr>
+                <w:rFonts w:ascii="Arial" w:hAnsi="Arial" w:cs="Arial"/>
+                <w:szCs w:val="21"/>
+              </w:rPr>
+              <w:t>, Bilder</w:t>
+            </w:r>
+          </w:p>
+        </w:tc>
+        <w:tc>
+          <w:tcPr>
+            <w:tcW w:w="2007" w:type="dxa"/>
+          </w:tcPr>
+          <w:p>
+            <w:pPr>
+              <w:pStyle w:val="KeinLeerraum"/>
+              <w:cnfStyle w:val="000000100000" w:firstRow="0" w:lastRow="0" w:firstColumn="0" w:lastColumn="0" w:oddVBand="0" w:evenVBand="0" w:oddHBand="1" w:evenHBand="0" w:firstRowFirstColumn="0" w:firstRowLastColumn="0" w:lastRowFirstColumn="0" w:lastRowLastColumn="0"/>
+              <w:rPr>
+                <w:rFonts w:ascii="Arial" w:hAnsi="Arial" w:cs="Arial"/>
+                <w:szCs w:val="21"/>
+              </w:rPr>
+            </w:pPr>
+            <w:r>
+              <w:rPr>
+                <w:rFonts w:ascii="Arial" w:hAnsi="Arial" w:cs="Arial"/>
+                <w:szCs w:val="21"/>
+              </w:rPr>
+              <w:t>keine</w:t>
+            </w:r>
+          </w:p>
+        </w:tc>
+      </w:tr>
+      <w:tr>
+        <w:trPr>
+          <w:trHeight w:val="782"/>
+          <w:jc w:val="center"/>
+        </w:trPr>
+        <w:tc>
+          <w:tcPr>
+            <w:cnfStyle w:val="001000000000" w:firstRow="0" w:lastRow="0" w:firstColumn="1" w:lastColumn="0" w:oddVBand="0" w:evenVBand="0" w:oddHBand="0" w:evenHBand="0" w:firstRowFirstColumn="0" w:firstRowLastColumn="0" w:lastRowFirstColumn="0" w:lastRowLastColumn="0"/>
+            <w:tcW w:w="1838" w:type="dxa"/>
+          </w:tcPr>
+          <w:p>
+            <w:pPr>
+              <w:pStyle w:val="KeinLeerraum"/>
+              <w:rPr>
+                <w:rFonts w:ascii="Arial" w:hAnsi="Arial" w:cs="Arial"/>
+                <w:szCs w:val="21"/>
+              </w:rPr>
+            </w:pPr>
+            <w:r>
+              <w:rPr>
+                <w:rFonts w:ascii="Arial" w:hAnsi="Arial" w:cs="Arial"/>
+              </w:rPr>
+              <w:t>Ausschneiden der Parkplätze überarbeiten</w:t>
+            </w:r>
+          </w:p>
+        </w:tc>
+        <w:tc>
+          <w:tcPr>
+            <w:tcW w:w="1985" w:type="dxa"/>
+          </w:tcPr>
+          <w:p>
+            <w:pPr>
+              <w:pStyle w:val="KeinLeerraum"/>
+              <w:cnfStyle w:val="000000000000" w:firstRow="0" w:lastRow="0" w:firstColumn="0" w:lastColumn="0" w:oddVBand="0" w:evenVBand="0" w:oddHBand="0" w:evenHBand="0" w:firstRowFirstColumn="0" w:firstRowLastColumn="0" w:lastRowFirstColumn="0" w:lastRowLastColumn="0"/>
+              <w:rPr>
+                <w:rFonts w:ascii="Arial" w:hAnsi="Arial" w:cs="Arial"/>
+                <w:szCs w:val="21"/>
+              </w:rPr>
+            </w:pPr>
+          </w:p>
+        </w:tc>
+        <w:tc>
+          <w:tcPr>
+            <w:tcW w:w="2614" w:type="dxa"/>
+          </w:tcPr>
+          <w:p>
+            <w:pPr>
+              <w:pStyle w:val="KeinLeerraum"/>
+              <w:cnfStyle w:val="000000000000" w:firstRow="0" w:lastRow="0" w:firstColumn="0" w:lastColumn="0" w:oddVBand="0" w:evenVBand="0" w:oddHBand="0" w:evenHBand="0" w:firstRowFirstColumn="0" w:firstRowLastColumn="0" w:lastRowFirstColumn="0" w:lastRowLastColumn="0"/>
+              <w:rPr>
+                <w:rFonts w:ascii="Arial" w:hAnsi="Arial" w:cs="Arial"/>
+                <w:szCs w:val="21"/>
+              </w:rPr>
+            </w:pPr>
+            <w:r>
+              <w:rPr>
+                <w:rFonts w:ascii="Arial" w:hAnsi="Arial" w:cs="Arial"/>
+              </w:rPr>
+              <w:t xml:space="preserve">Zurzeit </w:t>
+            </w:r>
+            <w:r>
+              <w:rPr>
+                <w:rFonts w:ascii="Arial" w:hAnsi="Arial" w:cs="Arial"/>
+              </w:rPr>
+              <w:t>werden bei dem Skript verschiedene Störfaktoren mit ausgeschnitten. Diese sollen beseitigt werden.</w:t>
+            </w:r>
+          </w:p>
+        </w:tc>
+        <w:tc>
+          <w:tcPr>
+            <w:tcW w:w="1508" w:type="dxa"/>
+          </w:tcPr>
+          <w:p>
+            <w:pPr>
+              <w:pStyle w:val="KeinLeerraum"/>
+              <w:cnfStyle w:val="000000000000" w:firstRow="0" w:lastRow="0" w:firstColumn="0" w:lastColumn="0" w:oddVBand="0" w:evenVBand="0" w:oddHBand="0" w:evenHBand="0" w:firstRowFirstColumn="0" w:firstRowLastColumn="0" w:lastRowFirstColumn="0" w:lastRowLastColumn="0"/>
+              <w:rPr>
+                <w:rFonts w:ascii="Arial" w:hAnsi="Arial" w:cs="Arial"/>
+                <w:szCs w:val="21"/>
+              </w:rPr>
+            </w:pPr>
+            <w:r>
+              <w:rPr>
+                <w:rFonts w:ascii="Arial" w:hAnsi="Arial" w:cs="Arial"/>
+                <w:szCs w:val="21"/>
+              </w:rPr>
+              <w:t>Jupyter Notebook mit Frameworks</w:t>
+            </w:r>
+          </w:p>
+        </w:tc>
+        <w:tc>
+          <w:tcPr>
+            <w:tcW w:w="2007" w:type="dxa"/>
+          </w:tcPr>
+          <w:p>
+            <w:pPr>
+              <w:pStyle w:val="KeinLeerraum"/>
+              <w:cnfStyle w:val="000000000000" w:firstRow="0" w:lastRow="0" w:firstColumn="0" w:lastColumn="0" w:oddVBand="0" w:evenVBand="0" w:oddHBand="0" w:evenHBand="0" w:firstRowFirstColumn="0" w:firstRowLastColumn="0" w:lastRowFirstColumn="0" w:lastRowLastColumn="0"/>
+              <w:rPr>
+                <w:rFonts w:ascii="Arial" w:hAnsi="Arial" w:cs="Arial"/>
+                <w:szCs w:val="21"/>
+              </w:rPr>
+            </w:pPr>
+            <w:r>
+              <w:rPr>
+                <w:rFonts w:ascii="Arial" w:hAnsi="Arial" w:cs="Arial"/>
+              </w:rPr>
+              <w:t>Skript zum Ausschneiden der Bilder aus einem großen Parkplatz, Ausgeschnittene Bilder</w:t>
+            </w:r>
+          </w:p>
+        </w:tc>
+      </w:tr>
+      <w:tr>
+        <w:trPr>
+          <w:cnfStyle w:val="000000100000" w:firstRow="0" w:lastRow="0" w:firstColumn="0" w:lastColumn="0" w:oddVBand="0" w:evenVBand="0" w:oddHBand="1" w:evenHBand="0" w:firstRowFirstColumn="0" w:firstRowLastColumn="0" w:lastRowFirstColumn="0" w:lastRowLastColumn="0"/>
+          <w:trHeight w:val="782"/>
+          <w:jc w:val="center"/>
+        </w:trPr>
+        <w:tc>
+          <w:tcPr>
+            <w:cnfStyle w:val="001000000000" w:firstRow="0" w:lastRow="0" w:firstColumn="1" w:lastColumn="0" w:oddVBand="0" w:evenVBand="0" w:oddHBand="0" w:evenHBand="0" w:firstRowFirstColumn="0" w:firstRowLastColumn="0" w:lastRowFirstColumn="0" w:lastRowLastColumn="0"/>
+            <w:tcW w:w="1838" w:type="dxa"/>
+          </w:tcPr>
+          <w:p>
+            <w:pPr>
+              <w:pStyle w:val="KeinLeerraum"/>
+              <w:rPr>
+                <w:rFonts w:ascii="Arial" w:hAnsi="Arial" w:cs="Arial"/>
+                <w:szCs w:val="21"/>
+              </w:rPr>
+            </w:pPr>
+            <w:r>
+              <w:rPr>
+                <w:rFonts w:ascii="Arial" w:hAnsi="Arial" w:cs="Arial"/>
+                <w:szCs w:val="21"/>
+              </w:rPr>
+              <w:t>Skript zum Ermitteln der Größe der Bilder</w:t>
+            </w:r>
+          </w:p>
+        </w:tc>
+        <w:tc>
+          <w:tcPr>
+            <w:tcW w:w="1985" w:type="dxa"/>
+          </w:tcPr>
+          <w:p>
+            <w:pPr>
+              <w:pStyle w:val="KeinLeerraum"/>
+              <w:cnfStyle w:val="000000100000" w:firstRow="0" w:lastRow="0" w:firstColumn="0" w:lastColumn="0" w:oddVBand="0" w:evenVBand="0" w:oddHBand="1" w:evenHBand="0" w:firstRowFirstColumn="0" w:firstRowLastColumn="0" w:lastRowFirstColumn="0" w:lastRowLastColumn="0"/>
+              <w:rPr>
+                <w:rFonts w:ascii="Arial" w:hAnsi="Arial" w:cs="Arial"/>
+                <w:szCs w:val="21"/>
+              </w:rPr>
+            </w:pPr>
+          </w:p>
+        </w:tc>
+        <w:tc>
+          <w:tcPr>
+            <w:tcW w:w="2614" w:type="dxa"/>
+          </w:tcPr>
+          <w:p>
+            <w:pPr>
+              <w:pStyle w:val="KeinLeerraum"/>
+              <w:cnfStyle w:val="000000100000" w:firstRow="0" w:lastRow="0" w:firstColumn="0" w:lastColumn="0" w:oddVBand="0" w:evenVBand="0" w:oddHBand="1" w:evenHBand="0" w:firstRowFirstColumn="0" w:firstRowLastColumn="0" w:lastRowFirstColumn="0" w:lastRowLastColumn="0"/>
+              <w:rPr>
+                <w:rFonts w:ascii="Arial" w:hAnsi="Arial" w:cs="Arial"/>
+                <w:szCs w:val="21"/>
+              </w:rPr>
+            </w:pPr>
+            <w:r>
+              <w:rPr>
+                <w:rFonts w:ascii="Arial" w:hAnsi="Arial" w:cs="Arial"/>
+                <w:szCs w:val="21"/>
+              </w:rPr>
+              <w:t xml:space="preserve">Ein Skript zum Ermitteln der Größe der ausgeschnittenen Parkplätze soll geschrieben werden. Dies hilft danach, verschiedene </w:t>
+            </w:r>
+            <w:r>
+              <w:rPr>
+                <w:rFonts w:ascii="Arial" w:hAnsi="Arial" w:cs="Arial"/>
+                <w:szCs w:val="21"/>
+              </w:rPr>
+              <w:t>Inputgrößen zu wählen.</w:t>
+            </w:r>
+          </w:p>
+        </w:tc>
+        <w:tc>
+          <w:tcPr>
+            <w:tcW w:w="1508" w:type="dxa"/>
+          </w:tcPr>
+          <w:p>
+            <w:pPr>
+              <w:pStyle w:val="KeinLeerraum"/>
+              <w:cnfStyle w:val="000000100000" w:firstRow="0" w:lastRow="0" w:firstColumn="0" w:lastColumn="0" w:oddVBand="0" w:evenVBand="0" w:oddHBand="1" w:evenHBand="0" w:firstRowFirstColumn="0" w:firstRowLastColumn="0" w:lastRowFirstColumn="0" w:lastRowLastColumn="0"/>
+              <w:rPr>
+                <w:rFonts w:ascii="Arial" w:hAnsi="Arial" w:cs="Arial"/>
+                <w:szCs w:val="21"/>
+              </w:rPr>
+            </w:pPr>
+            <w:r>
+              <w:rPr>
+                <w:rFonts w:ascii="Arial" w:hAnsi="Arial" w:cs="Arial"/>
+                <w:szCs w:val="21"/>
+              </w:rPr>
+              <w:t>Python, Bilder</w:t>
+            </w:r>
+          </w:p>
+        </w:tc>
+        <w:tc>
+          <w:tcPr>
+            <w:tcW w:w="2007" w:type="dxa"/>
+          </w:tcPr>
+          <w:p>
+            <w:pPr>
+              <w:pStyle w:val="KeinLeerraum"/>
+              <w:cnfStyle w:val="000000100000" w:firstRow="0" w:lastRow="0" w:firstColumn="0" w:lastColumn="0" w:oddVBand="0" w:evenVBand="0" w:oddHBand="1" w:evenHBand="0" w:firstRowFirstColumn="0" w:firstRowLastColumn="0" w:lastRowFirstColumn="0" w:lastRowLastColumn="0"/>
+              <w:rPr>
+                <w:rFonts w:ascii="Arial" w:hAnsi="Arial" w:cs="Arial"/>
+                <w:szCs w:val="21"/>
+              </w:rPr>
+            </w:pPr>
+            <w:r>
+              <w:rPr>
+                <w:rFonts w:ascii="Arial" w:hAnsi="Arial" w:cs="Arial"/>
+                <w:szCs w:val="21"/>
+              </w:rPr>
+              <w:t>keine</w:t>
+            </w:r>
+          </w:p>
+        </w:tc>
+      </w:tr>
+      <w:tr>
+        <w:trPr>
+          <w:trHeight w:val="782"/>
+          <w:jc w:val="center"/>
+        </w:trPr>
+        <w:tc>
+          <w:tcPr>
+            <w:cnfStyle w:val="001000000000" w:firstRow="0" w:lastRow="0" w:firstColumn="1" w:lastColumn="0" w:oddVBand="0" w:evenVBand="0" w:oddHBand="0" w:evenHBand="0" w:firstRowFirstColumn="0" w:firstRowLastColumn="0" w:lastRowFirstColumn="0" w:lastRowLastColumn="0"/>
+            <w:tcW w:w="1838" w:type="dxa"/>
+          </w:tcPr>
+          <w:p>
+            <w:pPr>
+              <w:pStyle w:val="KeinLeerraum"/>
+              <w:rPr>
+                <w:rFonts w:ascii="Arial" w:hAnsi="Arial" w:cs="Arial"/>
+                <w:szCs w:val="21"/>
+              </w:rPr>
+            </w:pPr>
+            <w:r>
+              <w:rPr>
+                <w:rFonts w:ascii="Arial" w:hAnsi="Arial" w:cs="Arial"/>
+                <w:szCs w:val="21"/>
+              </w:rPr>
+              <w:t>Collab einarbeiten</w:t>
+            </w:r>
+          </w:p>
+        </w:tc>
+        <w:tc>
+          <w:tcPr>
+            <w:tcW w:w="1985" w:type="dxa"/>
+          </w:tcPr>
+          <w:p>
+            <w:pPr>
+              <w:pStyle w:val="KeinLeerraum"/>
+              <w:cnfStyle w:val="000000000000" w:firstRow="0" w:lastRow="0" w:firstColumn="0" w:lastColumn="0" w:oddVBand="0" w:evenVBand="0" w:oddHBand="0" w:evenHBand="0" w:firstRowFirstColumn="0" w:firstRowLastColumn="0" w:lastRowFirstColumn="0" w:lastRowLastColumn="0"/>
+              <w:rPr>
+                <w:rFonts w:ascii="Arial" w:hAnsi="Arial" w:cs="Arial"/>
+                <w:szCs w:val="21"/>
+              </w:rPr>
+            </w:pPr>
+            <w:r>
+              <w:rPr>
+                <w:rFonts w:ascii="Arial" w:hAnsi="Arial" w:cs="Arial"/>
+              </w:rPr>
+              <w:t>Felix Willrich, Frederik Rieß, Pit Ehlers, Jascha Schmidt</w:t>
+            </w:r>
+          </w:p>
+        </w:tc>
+        <w:tc>
+          <w:tcPr>
+            <w:tcW w:w="2614" w:type="dxa"/>
+          </w:tcPr>
+          <w:p>
+            <w:pPr>
+              <w:pStyle w:val="KeinLeerraum"/>
+              <w:cnfStyle w:val="000000000000" w:firstRow="0" w:lastRow="0" w:firstColumn="0" w:lastColumn="0" w:oddVBand="0" w:evenVBand="0" w:oddHBand="0" w:evenHBand="0" w:firstRowFirstColumn="0" w:firstRowLastColumn="0" w:lastRowFirstColumn="0" w:lastRowLastColumn="0"/>
+              <w:rPr>
+                <w:rFonts w:ascii="Arial" w:hAnsi="Arial" w:cs="Arial"/>
+                <w:szCs w:val="21"/>
+              </w:rPr>
+            </w:pPr>
+            <w:r>
+              <w:rPr>
+                <w:rFonts w:ascii="Arial" w:hAnsi="Arial" w:cs="Arial"/>
+                <w:szCs w:val="21"/>
+              </w:rPr>
+              <w:t>Da zurzeit keine geeignete Hardware bereitsteht, soll ein öffentliches Netz genutzt werden. Dies soll jeder verstanden haben.</w:t>
+            </w:r>
+          </w:p>
+        </w:tc>
+        <w:tc>
+          <w:tcPr>
+            <w:tcW w:w="1508" w:type="dxa"/>
+          </w:tcPr>
+          <w:p>
+            <w:pPr>
+              <w:pStyle w:val="KeinLeerraum"/>
+              <w:cnfStyle w:val="000000000000" w:firstRow="0" w:lastRow="0" w:firstColumn="0" w:lastColumn="0" w:oddVBand="0" w:evenVBand="0" w:oddHBand="0" w:evenHBand="0" w:firstRowFirstColumn="0" w:firstRowLastColumn="0" w:lastRowFirstColumn="0" w:lastRowLastColumn="0"/>
+              <w:rPr>
+                <w:rFonts w:ascii="Arial" w:hAnsi="Arial" w:cs="Arial"/>
+                <w:szCs w:val="21"/>
+              </w:rPr>
+            </w:pPr>
+            <w:r>
+              <w:rPr>
+                <w:rFonts w:ascii="Arial" w:hAnsi="Arial" w:cs="Arial"/>
+                <w:szCs w:val="21"/>
+              </w:rPr>
+              <w:t>Jupyter Notebook</w:t>
+            </w:r>
+          </w:p>
+        </w:tc>
+        <w:tc>
+          <w:tcPr>
+            <w:tcW w:w="2007" w:type="dxa"/>
+          </w:tcPr>
+          <w:p>
+            <w:pPr>
+              <w:pStyle w:val="KeinLeerraum"/>
+              <w:cnfStyle w:val="000000000000" w:firstRow="0" w:lastRow="0" w:firstColumn="0" w:lastColumn="0" w:oddVBand="0" w:evenVBand="0" w:oddHBand="0" w:evenHBand="0" w:firstRowFirstColumn="0" w:firstRowLastColumn="0" w:lastRowFirstColumn="0" w:lastRowLastColumn="0"/>
+              <w:rPr>
+                <w:rFonts w:ascii="Arial" w:hAnsi="Arial" w:cs="Arial"/>
+                <w:szCs w:val="21"/>
+              </w:rPr>
+            </w:pPr>
+            <w:r>
+              <w:rPr>
+                <w:rFonts w:ascii="Arial" w:hAnsi="Arial" w:cs="Arial"/>
+                <w:szCs w:val="21"/>
+              </w:rPr>
+              <w:t>keine</w:t>
+            </w:r>
+          </w:p>
+        </w:tc>
+      </w:tr>
+    </w:tbl>
+    <w:p>
+      <w:pPr>
+        <w:pStyle w:val="berschrift2"/>
+        <w:rPr>
+          <w:rFonts w:ascii="Arial" w:hAnsi="Arial"/>
+        </w:rPr>
+      </w:pPr>
       <w:r>
         <w:rPr>
           <w:rFonts w:ascii="Arial" w:hAnsi="Arial"/>
@@ -2222,57 +3836,37 @@
     </w:p>
     <w:p>
       <w:pPr>
-        <w:jc w:val="center"/>
         <w:rPr>
           <w:rFonts w:ascii="Arial" w:hAnsi="Arial" w:cs="Arial"/>
+          <w:color w:val="808080" w:themeColor="background1" w:themeShade="80"/>
         </w:rPr>
       </w:pPr>
       <w:r>
         <w:rPr>
           <w:rFonts w:ascii="Arial" w:hAnsi="Arial" w:cs="Arial"/>
-          <w:noProof/>
-        </w:rPr>
-        <w:drawing>
-          <wp:inline distT="0" distB="0" distL="0" distR="0" wp14:anchorId="730DF933" wp14:editId="7A1E19A7">
-            <wp:extent cx="7492776" cy="2526525"/>
-            <wp:effectExtent l="6668" t="0" r="952" b="953"/>
-            <wp:docPr id="1" name="Grafik 1"/>
-            <wp:cNvGraphicFramePr>
-              <a:graphicFrameLocks xmlns:a="http://schemas.openxmlformats.org/drawingml/2006/main" noChangeAspect="1"/>
-            </wp:cNvGraphicFramePr>
-            <a:graphic xmlns:a="http://schemas.openxmlformats.org/drawingml/2006/main">
-              <a:graphicData uri="http://schemas.openxmlformats.org/drawingml/2006/picture">
-                <pic:pic xmlns:pic="http://schemas.openxmlformats.org/drawingml/2006/picture">
-                  <pic:nvPicPr>
-                    <pic:cNvPr id="1" name=""/>
-                    <pic:cNvPicPr/>
-                  </pic:nvPicPr>
-                  <pic:blipFill>
-                    <a:blip r:embed="rId7"/>
-                    <a:stretch>
-                      <a:fillRect/>
-                    </a:stretch>
-                  </pic:blipFill>
-                  <pic:spPr>
-                    <a:xfrm rot="16200000">
-                      <a:off x="0" y="0"/>
-                      <a:ext cx="7520783" cy="2535969"/>
-                    </a:xfrm>
-                    <a:prstGeom prst="rect">
-                      <a:avLst/>
-                    </a:prstGeom>
-                  </pic:spPr>
-                </pic:pic>
-              </a:graphicData>
-            </a:graphic>
-          </wp:inline>
-        </w:drawing>
+          <w:color w:val="808080" w:themeColor="background1" w:themeShade="80"/>
+        </w:rPr>
+        <w:t>Kommt noch</w:t>
       </w:r>
     </w:p>
-    <w:p/>
+    <w:p>
+      <w:pPr>
+        <w:jc w:val="center"/>
+        <w:rPr>
+          <w:rFonts w:ascii="Arial" w:hAnsi="Arial" w:cs="Arial"/>
+        </w:rPr>
+      </w:pPr>
+    </w:p>
+    <w:p>
+      <w:pPr>
+        <w:rPr>
+          <w:rFonts w:ascii="Arial" w:hAnsi="Arial" w:cs="Arial"/>
+        </w:rPr>
+      </w:pPr>
+    </w:p>
     <w:sectPr>
-      <w:headerReference w:type="default" r:id="rId8"/>
-      <w:footerReference w:type="default" r:id="rId9"/>
+      <w:headerReference w:type="default" r:id="rId11"/>
+      <w:footerReference w:type="default" r:id="rId12"/>
       <w:type w:val="continuous"/>
       <w:pgSz w:w="11906" w:h="16838" w:code="9"/>
       <w:pgMar w:top="2097" w:right="1202" w:bottom="1633" w:left="1899" w:header="567" w:footer="567" w:gutter="0"/>
@@ -2281,6 +3875,31 @@
     </w:sectPr>
   </w:body>
 </w:document>
+</file>
+
+<file path=word/endnotes.xml><?xml version="1.0" encoding="utf-8"?>
+<w:endnotes xmlns:wpc="http://schemas.microsoft.com/office/word/2010/wordprocessingCanvas" xmlns:cx="http://schemas.microsoft.com/office/drawing/2014/chartex" xmlns:cx1="http://schemas.microsoft.com/office/drawing/2015/9/8/chartex" xmlns:cx2="http://schemas.microsoft.com/office/drawing/2015/10/21/chartex" xmlns:cx3="http://schemas.microsoft.com/office/drawing/2016/5/9/chartex" xmlns:cx4="http://schemas.microsoft.com/office/drawing/2016/5/10/chartex" xmlns:cx5="http://schemas.microsoft.com/office/drawing/2016/5/11/chartex" xmlns:cx6="http://schemas.microsoft.com/office/drawing/2016/5/12/chartex" xmlns:cx7="http://schemas.microsoft.com/office/drawing/2016/5/13/chartex" xmlns:cx8="http://schemas.microsoft.com/office/drawing/2016/5/14/chartex" xmlns:mc="http://schemas.openxmlformats.org/markup-compatibility/2006" xmlns:aink="http://schemas.microsoft.com/office/drawing/2016/ink" xmlns:am3d="http://schemas.microsoft.com/office/drawing/2017/model3d" xmlns:o="urn:schemas-microsoft-com:office:office" xmlns:r="http://schemas.openxmlformats.org/officeDocument/2006/relationships" xmlns:m="http://schemas.openxmlformats.org/officeDocument/2006/math" xmlns:v="urn:schemas-microsoft-com:vml" xmlns:wp14="http://schemas.microsoft.com/office/word/2010/wordprocessingDrawing" xmlns:wp="http://schemas.openxmlformats.org/drawingml/2006/wordprocessingDrawing" xmlns:w10="urn:schemas-microsoft-com:office:word" xmlns:w="http://schemas.openxmlformats.org/wordprocessingml/2006/main" xmlns:w14="http://schemas.microsoft.com/office/word/2010/wordml" xmlns:w15="http://schemas.microsoft.com/office/word/2012/wordml" xmlns:w16cid="http://schemas.microsoft.com/office/word/2016/wordml/cid" xmlns:w16se="http://schemas.microsoft.com/office/word/2015/wordml/symex" xmlns:wpg="http://schemas.microsoft.com/office/word/2010/wordprocessingGroup" xmlns:wpi="http://schemas.microsoft.com/office/word/2010/wordprocessingInk" xmlns:wne="http://schemas.microsoft.com/office/word/2006/wordml" xmlns:wps="http://schemas.microsoft.com/office/word/2010/wordprocessingShape" mc:Ignorable="w14 w15 w16se w16cid wp14">
+  <w:endnote w:type="separator" w:id="-1">
+    <w:p>
+      <w:pPr>
+        <w:spacing w:line="240" w:lineRule="auto"/>
+      </w:pPr>
+      <w:r>
+        <w:separator/>
+      </w:r>
+    </w:p>
+  </w:endnote>
+  <w:endnote w:type="continuationSeparator" w:id="0">
+    <w:p>
+      <w:pPr>
+        <w:spacing w:line="240" w:lineRule="auto"/>
+      </w:pPr>
+      <w:r>
+        <w:continuationSeparator/>
+      </w:r>
+    </w:p>
+  </w:endnote>
+</w:endnotes>
 </file>
 
 <file path=word/footer1.xml><?xml version="1.0" encoding="utf-8"?>
@@ -2564,14 +4183,7 @@
         <w:noProof/>
         <w:lang w:val="en-US"/>
       </w:rPr>
-      <w:instrText>" \* ME</w:instrText>
-    </w:r>
-    <w:r>
-      <w:rPr>
-        <w:noProof/>
-        <w:lang w:val="en-US"/>
-      </w:rPr>
-      <w:instrText xml:space="preserve">RGEFORMAT </w:instrText>
+      <w:instrText xml:space="preserve">" \* MERGEFORMAT </w:instrText>
     </w:r>
     <w:r>
       <w:rPr>
@@ -2755,13 +4367,7 @@
       <w:rPr>
         <w:noProof/>
       </w:rPr>
-      <w:instrText xml:space="preserve"> IF</w:instrText>
-    </w:r>
-    <w:r>
-      <w:rPr>
-        <w:noProof/>
-      </w:rPr>
-      <w:instrText xml:space="preserve"> </w:instrText>
+      <w:instrText xml:space="preserve"> IF </w:instrText>
     </w:r>
     <w:r>
       <w:rPr>
@@ -2911,13 +4517,7 @@
       <w:rPr>
         <w:noProof/>
       </w:rPr>
-      <w:instrText xml:space="preserve"> PRIN</w:instrText>
-    </w:r>
-    <w:r>
-      <w:rPr>
-        <w:noProof/>
-      </w:rPr>
-      <w:instrText xml:space="preserve">TDATE  \@ "dd.MM.yyyy"  \* MERGEFORMAT </w:instrText>
+      <w:instrText xml:space="preserve"> PRINTDATE  \@ "dd.MM.yyyy"  \* MERGEFORMAT </w:instrText>
     </w:r>
     <w:r>
       <w:rPr>
@@ -3023,6 +4623,31 @@
     </w:r>
   </w:p>
 </w:ftr>
+</file>
+
+<file path=word/footnotes.xml><?xml version="1.0" encoding="utf-8"?>
+<w:footnotes xmlns:wpc="http://schemas.microsoft.com/office/word/2010/wordprocessingCanvas" xmlns:cx="http://schemas.microsoft.com/office/drawing/2014/chartex" xmlns:cx1="http://schemas.microsoft.com/office/drawing/2015/9/8/chartex" xmlns:cx2="http://schemas.microsoft.com/office/drawing/2015/10/21/chartex" xmlns:cx3="http://schemas.microsoft.com/office/drawing/2016/5/9/chartex" xmlns:cx4="http://schemas.microsoft.com/office/drawing/2016/5/10/chartex" xmlns:cx5="http://schemas.microsoft.com/office/drawing/2016/5/11/chartex" xmlns:cx6="http://schemas.microsoft.com/office/drawing/2016/5/12/chartex" xmlns:cx7="http://schemas.microsoft.com/office/drawing/2016/5/13/chartex" xmlns:cx8="http://schemas.microsoft.com/office/drawing/2016/5/14/chartex" xmlns:mc="http://schemas.openxmlformats.org/markup-compatibility/2006" xmlns:aink="http://schemas.microsoft.com/office/drawing/2016/ink" xmlns:am3d="http://schemas.microsoft.com/office/drawing/2017/model3d" xmlns:o="urn:schemas-microsoft-com:office:office" xmlns:r="http://schemas.openxmlformats.org/officeDocument/2006/relationships" xmlns:m="http://schemas.openxmlformats.org/officeDocument/2006/math" xmlns:v="urn:schemas-microsoft-com:vml" xmlns:wp14="http://schemas.microsoft.com/office/word/2010/wordprocessingDrawing" xmlns:wp="http://schemas.openxmlformats.org/drawingml/2006/wordprocessingDrawing" xmlns:w10="urn:schemas-microsoft-com:office:word" xmlns:w="http://schemas.openxmlformats.org/wordprocessingml/2006/main" xmlns:w14="http://schemas.microsoft.com/office/word/2010/wordml" xmlns:w15="http://schemas.microsoft.com/office/word/2012/wordml" xmlns:w16cid="http://schemas.microsoft.com/office/word/2016/wordml/cid" xmlns:w16se="http://schemas.microsoft.com/office/word/2015/wordml/symex" xmlns:wpg="http://schemas.microsoft.com/office/word/2010/wordprocessingGroup" xmlns:wpi="http://schemas.microsoft.com/office/word/2010/wordprocessingInk" xmlns:wne="http://schemas.microsoft.com/office/word/2006/wordml" xmlns:wps="http://schemas.microsoft.com/office/word/2010/wordprocessingShape" mc:Ignorable="w14 w15 w16se w16cid wp14">
+  <w:footnote w:type="separator" w:id="-1">
+    <w:p>
+      <w:pPr>
+        <w:spacing w:line="240" w:lineRule="auto"/>
+      </w:pPr>
+      <w:r>
+        <w:separator/>
+      </w:r>
+    </w:p>
+  </w:footnote>
+  <w:footnote w:type="continuationSeparator" w:id="0">
+    <w:p>
+      <w:pPr>
+        <w:spacing w:line="240" w:lineRule="auto"/>
+      </w:pPr>
+      <w:r>
+        <w:continuationSeparator/>
+      </w:r>
+    </w:p>
+  </w:footnote>
+</w:footnotes>
 </file>
 
 <file path=word/header1.xml><?xml version="1.0" encoding="utf-8"?>
@@ -4383,6 +6008,7 @@
     <w:lsdException w:name="HTML Sample" w:semiHidden="1" w:unhideWhenUsed="1"/>
     <w:lsdException w:name="HTML Typewriter" w:semiHidden="1" w:unhideWhenUsed="1"/>
     <w:lsdException w:name="HTML Variable" w:semiHidden="1" w:unhideWhenUsed="1"/>
+    <w:lsdException w:name="Normal Table" w:semiHidden="1" w:unhideWhenUsed="1"/>
     <w:lsdException w:name="annotation subject" w:semiHidden="1" w:unhideWhenUsed="1"/>
     <w:lsdException w:name="No List" w:semiHidden="1" w:unhideWhenUsed="1"/>
     <w:lsdException w:name="Outline List 1" w:semiHidden="1" w:unhideWhenUsed="1"/>
@@ -4429,8 +6055,10 @@
     <w:lsdException w:name="Table Subtle 2" w:semiHidden="1" w:unhideWhenUsed="1"/>
     <w:lsdException w:name="Table Web 1" w:semiHidden="1" w:unhideWhenUsed="1"/>
     <w:lsdException w:name="Table Web 2" w:semiHidden="1" w:unhideWhenUsed="1"/>
+    <w:lsdException w:name="Table Web 3" w:semiHidden="1" w:unhideWhenUsed="1"/>
     <w:lsdException w:name="Balloon Text" w:semiHidden="1" w:unhideWhenUsed="1"/>
     <w:lsdException w:name="Table Grid" w:uiPriority="0"/>
+    <w:lsdException w:name="Table Theme" w:semiHidden="1" w:unhideWhenUsed="1"/>
     <w:lsdException w:name="Placeholder Text" w:semiHidden="1"/>
     <w:lsdException w:name="No Spacing" w:uiPriority="0" w:qFormat="1"/>
     <w:lsdException w:name="Light Shading" w:uiPriority="60"/>
@@ -5347,6 +6975,18 @@
       <w:lang w:val="de-CH" w:eastAsia="de-CH"/>
     </w:rPr>
   </w:style>
+  <w:style w:type="character" w:styleId="NichtaufgelsteErwhnung">
+    <w:name w:val="Unresolved Mention"/>
+    <w:basedOn w:val="Absatz-Standardschriftart"/>
+    <w:uiPriority w:val="99"/>
+    <w:semiHidden/>
+    <w:unhideWhenUsed/>
+    <w:rsid w:val="00DB01E0"/>
+    <w:rPr>
+      <w:color w:val="605E5C"/>
+      <w:shd w:val="clear" w:color="auto" w:fill="E1DFDD"/>
+    </w:rPr>
+  </w:style>
 </w:styles>
 </file>
 

</xml_diff>

<commit_message>
Backlog für Sprint 2 angepasst
</commit_message>
<xml_diff>
--- a/Dokumente_Teamprojekt/Product_Backlog_Sprint_2.docx
+++ b/Dokumente_Teamprojekt/Product_Backlog_Sprint_2.docx
@@ -2093,6 +2093,119 @@
           </w:p>
         </w:tc>
       </w:tr>
+      <w:tr>
+        <w:trPr>
+          <w:trHeight w:val="64"/>
+        </w:trPr>
+        <w:tc>
+          <w:tcPr>
+            <w:tcW w:w="775" w:type="dxa"/>
+          </w:tcPr>
+          <w:p>
+            <w:pPr>
+              <w:rPr>
+                <w:rFonts w:ascii="Arial" w:hAnsi="Arial" w:cs="Arial"/>
+              </w:rPr>
+            </w:pPr>
+            <w:r>
+              <w:rPr>
+                <w:rFonts w:ascii="Arial" w:hAnsi="Arial" w:cs="Arial"/>
+              </w:rPr>
+              <w:t>0.</w:t>
+            </w:r>
+            <w:r>
+              <w:rPr>
+                <w:rFonts w:ascii="Arial" w:hAnsi="Arial" w:cs="Arial"/>
+              </w:rPr>
+              <w:t>2</w:t>
+            </w:r>
+          </w:p>
+        </w:tc>
+        <w:tc>
+          <w:tcPr>
+            <w:tcW w:w="1438" w:type="dxa"/>
+          </w:tcPr>
+          <w:p>
+            <w:pPr>
+              <w:pStyle w:val="Enclosures"/>
+              <w:rPr>
+                <w:rFonts w:ascii="Arial" w:hAnsi="Arial" w:cs="Arial"/>
+                <w:szCs w:val="22"/>
+              </w:rPr>
+            </w:pPr>
+            <w:r>
+              <w:rPr>
+                <w:rFonts w:ascii="Arial" w:hAnsi="Arial" w:cs="Arial"/>
+                <w:szCs w:val="22"/>
+              </w:rPr>
+              <w:t>24.04.2019</w:t>
+            </w:r>
+          </w:p>
+        </w:tc>
+        <w:tc>
+          <w:tcPr>
+            <w:tcW w:w="1789" w:type="dxa"/>
+          </w:tcPr>
+          <w:p>
+            <w:pPr>
+              <w:pStyle w:val="Enclosures"/>
+              <w:rPr>
+                <w:rFonts w:ascii="Arial" w:hAnsi="Arial" w:cs="Arial"/>
+                <w:szCs w:val="22"/>
+              </w:rPr>
+            </w:pPr>
+            <w:r>
+              <w:rPr>
+                <w:rFonts w:ascii="Arial" w:hAnsi="Arial" w:cs="Arial"/>
+                <w:szCs w:val="22"/>
+              </w:rPr>
+              <w:t>Frederik Rieß</w:t>
+            </w:r>
+          </w:p>
+        </w:tc>
+        <w:tc>
+          <w:tcPr>
+            <w:tcW w:w="3574" w:type="dxa"/>
+          </w:tcPr>
+          <w:p>
+            <w:pPr>
+              <w:rPr>
+                <w:rFonts w:ascii="Arial" w:hAnsi="Arial" w:cs="Arial"/>
+              </w:rPr>
+            </w:pPr>
+            <w:r>
+              <w:rPr>
+                <w:rFonts w:ascii="Arial" w:hAnsi="Arial" w:cs="Arial"/>
+              </w:rPr>
+              <w:t>Eintragen</w:t>
+            </w:r>
+            <w:r>
+              <w:rPr>
+                <w:rFonts w:ascii="Arial" w:hAnsi="Arial" w:cs="Arial"/>
+              </w:rPr>
+              <w:t>/Verbesserung der Beschreibungen</w:t>
+            </w:r>
+          </w:p>
+        </w:tc>
+        <w:tc>
+          <w:tcPr>
+            <w:tcW w:w="1797" w:type="dxa"/>
+          </w:tcPr>
+          <w:p>
+            <w:pPr>
+              <w:rPr>
+                <w:rFonts w:ascii="Arial" w:hAnsi="Arial" w:cs="Arial"/>
+              </w:rPr>
+            </w:pPr>
+            <w:r>
+              <w:rPr>
+                <w:rFonts w:ascii="Arial" w:hAnsi="Arial" w:cs="Arial"/>
+              </w:rPr>
+              <w:t>Abgeschlossen</w:t>
+            </w:r>
+          </w:p>
+        </w:tc>
+      </w:tr>
     </w:tbl>
     <w:p>
       <w:pPr>
@@ -2149,6 +2262,7 @@
         <w:t>Ziel Sprint 2</w:t>
       </w:r>
     </w:p>
+    <w:p/>
     <w:p>
       <w:pPr>
         <w:jc w:val="both"/>
@@ -2160,7 +2274,15 @@
         <w:rPr>
           <w:rFonts w:ascii="Arial" w:hAnsi="Arial" w:cs="Arial"/>
         </w:rPr>
-        <w:t xml:space="preserve">Am 23.04.2019 wurde ein weiteres Treffen mit dem Kunden vereinbart. Dies sollte dazu dienen den Sprint 1 abzuschließen und gleichzeitig den zweiten Sprint zu besprechen. </w:t>
+        <w:t>Am 23.04.2019 wurde</w:t>
+      </w:r>
+      <w:bookmarkStart w:id="1" w:name="_GoBack"/>
+      <w:bookmarkEnd w:id="1"/>
+      <w:r>
+        <w:rPr>
+          <w:rFonts w:ascii="Arial" w:hAnsi="Arial" w:cs="Arial"/>
+        </w:rPr>
+        <w:t xml:space="preserve"> ein weiteres Treffen mit dem Kunden vereinbart. Dies sollte dazu dienen den Sprint 1 abzuschließen und gleichzeitig den zweiten Sprint zu besprechen. </w:t>
       </w:r>
     </w:p>
     <w:p>
@@ -2198,14 +2320,58 @@
         <w:rPr>
           <w:rFonts w:ascii="Arial" w:hAnsi="Arial" w:cs="Arial"/>
         </w:rPr>
-        <w:t xml:space="preserve"> Dies soll dazu führen </w:t>
+        <w:t xml:space="preserve"> Dies </w:t>
       </w:r>
       <w:r>
         <w:rPr>
           <w:rFonts w:ascii="Arial" w:hAnsi="Arial" w:cs="Arial"/>
         </w:rPr>
-        <w:t xml:space="preserve">das Programm zu optimieren. </w:t>
+        <w:t xml:space="preserve">ist auch der Hauptaspekt unseres Teamprojektes und </w:t>
       </w:r>
+      <w:r>
+        <w:rPr>
+          <w:rFonts w:ascii="Arial" w:hAnsi="Arial" w:cs="Arial"/>
+        </w:rPr>
+        <w:t>soll dazu führen</w:t>
+      </w:r>
+      <w:r>
+        <w:rPr>
+          <w:rFonts w:ascii="Arial" w:hAnsi="Arial" w:cs="Arial"/>
+        </w:rPr>
+        <w:t>,</w:t>
+      </w:r>
+      <w:r>
+        <w:rPr>
+          <w:rFonts w:ascii="Arial" w:hAnsi="Arial" w:cs="Arial"/>
+        </w:rPr>
+        <w:t xml:space="preserve"> </w:t>
+      </w:r>
+      <w:r>
+        <w:rPr>
+          <w:rFonts w:ascii="Arial" w:hAnsi="Arial" w:cs="Arial"/>
+        </w:rPr>
+        <w:t>das Programm zu optimieren</w:t>
+      </w:r>
+      <w:r>
+        <w:rPr>
+          <w:rFonts w:ascii="Arial" w:hAnsi="Arial" w:cs="Arial"/>
+        </w:rPr>
+        <w:t xml:space="preserve"> und Erkenntnisse für zukünftige Projekte zu gewinnen</w:t>
+      </w:r>
+      <w:r>
+        <w:rPr>
+          <w:rFonts w:ascii="Arial" w:hAnsi="Arial" w:cs="Arial"/>
+        </w:rPr>
+        <w:t xml:space="preserve">. </w:t>
+      </w:r>
+    </w:p>
+    <w:p>
+      <w:pPr>
+        <w:jc w:val="both"/>
+        <w:rPr>
+          <w:rFonts w:ascii="Arial" w:hAnsi="Arial" w:cs="Arial"/>
+        </w:rPr>
+      </w:pPr>
       <w:r>
         <w:rPr>
           <w:rFonts w:ascii="Arial" w:hAnsi="Arial" w:cs="Arial"/>
@@ -2216,13 +2382,19 @@
         <w:rPr>
           <w:rFonts w:ascii="Arial" w:hAnsi="Arial" w:cs="Arial"/>
         </w:rPr>
-        <w:t>bzw. kleiner Hilfsarbeiten durchgeführt. Die Arbeitspakete wurden darauf angepasst.</w:t>
+        <w:t>bzw. kleine Hilfsarbeiten durchgeführt. Die Arbeitspakete wurden darauf angepasst.</w:t>
       </w:r>
       <w:r>
         <w:rPr>
           <w:rFonts w:ascii="Arial" w:hAnsi="Arial" w:cs="Arial"/>
         </w:rPr>
         <w:t xml:space="preserve"> Alle Testreihen sollen dokumentiert werden, da diese an den Kunden weitergereicht werden.</w:t>
+      </w:r>
+      <w:r>
+        <w:rPr>
+          <w:rFonts w:ascii="Arial" w:hAnsi="Arial" w:cs="Arial"/>
+        </w:rPr>
+        <w:t xml:space="preserve"> Unter anderem sollen verschiedene Größen der Samples oder auch die Augmentation der Bilder getestet werden.</w:t>
       </w:r>
     </w:p>
     <w:p>
@@ -2268,6 +2440,7 @@
         <w:t xml:space="preserve"> </w:t>
       </w:r>
     </w:p>
+    <w:p/>
     <w:p>
       <w:pPr>
         <w:rPr>
@@ -2307,6 +2480,7 @@
         <w:t>Tests</w:t>
       </w:r>
     </w:p>
+    <w:p/>
     <w:p>
       <w:pPr>
         <w:rPr>
@@ -2544,6 +2718,12 @@
                 <w:rFonts w:ascii="Arial" w:hAnsi="Arial" w:cs="Arial"/>
               </w:rPr>
             </w:pPr>
+            <w:r>
+              <w:rPr>
+                <w:rFonts w:ascii="Arial" w:hAnsi="Arial" w:cs="Arial"/>
+              </w:rPr>
+              <w:t>Jascha Schmidt</w:t>
+            </w:r>
           </w:p>
         </w:tc>
         <w:tc>
@@ -2558,6 +2738,12 @@
                 <w:rFonts w:ascii="Arial" w:hAnsi="Arial" w:cs="Arial"/>
               </w:rPr>
             </w:pPr>
+            <w:r>
+              <w:rPr>
+                <w:rFonts w:ascii="Arial" w:hAnsi="Arial" w:cs="Arial"/>
+              </w:rPr>
+              <w:t>Die Auswirkungen der Batch Normalization auf unsere Ergebnisse soll überprüft und dokumentiert werden.</w:t>
+            </w:r>
           </w:p>
         </w:tc>
         <w:tc>
@@ -2638,6 +2824,12 @@
                 <w:rFonts w:ascii="Arial" w:hAnsi="Arial" w:cs="Arial"/>
               </w:rPr>
             </w:pPr>
+            <w:r>
+              <w:rPr>
+                <w:rFonts w:ascii="Arial" w:hAnsi="Arial" w:cs="Arial"/>
+              </w:rPr>
+              <w:t>Frederik Rieß</w:t>
+            </w:r>
           </w:p>
         </w:tc>
         <w:tc>
@@ -2763,6 +2955,12 @@
                 <w:rFonts w:ascii="Arial" w:hAnsi="Arial" w:cs="Arial"/>
               </w:rPr>
             </w:pPr>
+            <w:r>
+              <w:rPr>
+                <w:rFonts w:ascii="Arial" w:hAnsi="Arial" w:cs="Arial"/>
+              </w:rPr>
+              <w:t>Pit Ehlers</w:t>
+            </w:r>
           </w:p>
         </w:tc>
         <w:tc>
@@ -2863,6 +3061,12 @@
                 <w:rFonts w:ascii="Arial" w:hAnsi="Arial" w:cs="Arial"/>
               </w:rPr>
             </w:pPr>
+            <w:r>
+              <w:rPr>
+                <w:rFonts w:ascii="Arial" w:hAnsi="Arial" w:cs="Arial"/>
+              </w:rPr>
+              <w:t>Frederik Rieß</w:t>
+            </w:r>
           </w:p>
         </w:tc>
         <w:tc>
@@ -2877,6 +3081,12 @@
                 <w:rFonts w:ascii="Arial" w:hAnsi="Arial" w:cs="Arial"/>
               </w:rPr>
             </w:pPr>
+            <w:r>
+              <w:rPr>
+                <w:rFonts w:ascii="Arial" w:hAnsi="Arial" w:cs="Arial"/>
+              </w:rPr>
+              <w:t>Generatoren könnten als alternative Methode zum Einlesen und Skalieren der Daten benutzt werden.</w:t>
+            </w:r>
           </w:p>
         </w:tc>
         <w:tc>
@@ -2952,6 +3162,12 @@
                 <w:rFonts w:ascii="Arial" w:hAnsi="Arial" w:cs="Arial"/>
               </w:rPr>
             </w:pPr>
+            <w:r>
+              <w:rPr>
+                <w:rFonts w:ascii="Arial" w:hAnsi="Arial" w:cs="Arial"/>
+              </w:rPr>
+              <w:t>Felix Willrich</w:t>
+            </w:r>
           </w:p>
         </w:tc>
         <w:tc>
@@ -3140,13 +3356,6 @@
     </w:tbl>
     <w:p>
       <w:pPr>
-        <w:rPr>
-          <w:rFonts w:ascii="Arial" w:hAnsi="Arial" w:cs="Arial"/>
-        </w:rPr>
-      </w:pPr>
-    </w:p>
-    <w:p>
-      <w:pPr>
         <w:adjustRightInd/>
         <w:snapToGrid/>
         <w:spacing w:after="160" w:line="259" w:lineRule="auto"/>
@@ -3154,12 +3363,6 @@
           <w:rFonts w:ascii="Arial" w:hAnsi="Arial" w:cs="Arial"/>
         </w:rPr>
       </w:pPr>
-      <w:r>
-        <w:rPr>
-          <w:rFonts w:ascii="Arial" w:hAnsi="Arial" w:cs="Arial"/>
-        </w:rPr>
-        <w:br w:type="page"/>
-      </w:r>
     </w:p>
     <w:p>
       <w:pPr>
@@ -3176,15 +3379,32 @@
         <w:t>Hilfsarbeiten</w:t>
       </w:r>
     </w:p>
+    <w:p/>
     <w:p>
+      <w:pPr>
+        <w:rPr>
+          <w:rFonts w:ascii="Arial" w:hAnsi="Arial" w:cs="Arial"/>
+        </w:rPr>
+      </w:pPr>
       <w:r>
+        <w:rPr>
+          <w:rFonts w:ascii="Arial" w:hAnsi="Arial" w:cs="Arial"/>
+        </w:rPr>
         <w:t xml:space="preserve">Die Hilfsarbeiten haben den Zweck die eigentlichen Tests zu unterstützen. Hierbei werden </w:t>
       </w:r>
       <w:r>
+        <w:rPr>
+          <w:rFonts w:ascii="Arial" w:hAnsi="Arial" w:cs="Arial"/>
+        </w:rPr>
         <w:t>Skripte geschrieben, Hilfsmittel verstanden bzw. Daten analysiert.</w:t>
       </w:r>
-      <w:bookmarkStart w:id="1" w:name="_GoBack"/>
-      <w:bookmarkEnd w:id="1"/>
+    </w:p>
+    <w:p>
+      <w:pPr>
+        <w:rPr>
+          <w:rFonts w:ascii="Arial" w:hAnsi="Arial" w:cs="Arial"/>
+        </w:rPr>
+      </w:pPr>
     </w:p>
     <w:p>
       <w:pPr>
@@ -3485,6 +3705,13 @@
                 <w:szCs w:val="21"/>
               </w:rPr>
             </w:pPr>
+            <w:r>
+              <w:rPr>
+                <w:rFonts w:ascii="Arial" w:hAnsi="Arial" w:cs="Arial"/>
+                <w:szCs w:val="21"/>
+              </w:rPr>
+              <w:t>Felix Willrich, Jascha Schmidt</w:t>
+            </w:r>
           </w:p>
         </w:tc>
         <w:tc>
@@ -3599,6 +3826,13 @@
                 <w:szCs w:val="21"/>
               </w:rPr>
             </w:pPr>
+            <w:r>
+              <w:rPr>
+                <w:rFonts w:ascii="Arial" w:hAnsi="Arial" w:cs="Arial"/>
+                <w:szCs w:val="21"/>
+              </w:rPr>
+              <w:t>Pit Ehlers</w:t>
+            </w:r>
           </w:p>
         </w:tc>
         <w:tc>
@@ -5556,6 +5790,94 @@
     </w:lvl>
   </w:abstractNum>
   <w:abstractNum w:abstractNumId="1" w15:restartNumberingAfterBreak="0">
+    <w:nsid w:val="07B73B00"/>
+    <w:multiLevelType w:val="hybridMultilevel"/>
+    <w:tmpl w:val="6B7CD39E"/>
+    <w:lvl w:ilvl="0" w:tplc="0407000F">
+      <w:numFmt w:val="decimal"/>
+      <w:lvlText w:val="%1."/>
+      <w:lvlJc w:val="left"/>
+      <w:pPr>
+        <w:ind w:left="720" w:hanging="360"/>
+      </w:pPr>
+      <w:rPr>
+        <w:rFonts w:hint="default"/>
+      </w:rPr>
+    </w:lvl>
+    <w:lvl w:ilvl="1" w:tplc="04070019" w:tentative="1">
+      <w:start w:val="1"/>
+      <w:numFmt w:val="lowerLetter"/>
+      <w:lvlText w:val="%2."/>
+      <w:lvlJc w:val="left"/>
+      <w:pPr>
+        <w:ind w:left="1440" w:hanging="360"/>
+      </w:pPr>
+    </w:lvl>
+    <w:lvl w:ilvl="2" w:tplc="0407001B" w:tentative="1">
+      <w:start w:val="1"/>
+      <w:numFmt w:val="lowerRoman"/>
+      <w:lvlText w:val="%3."/>
+      <w:lvlJc w:val="right"/>
+      <w:pPr>
+        <w:ind w:left="2160" w:hanging="180"/>
+      </w:pPr>
+    </w:lvl>
+    <w:lvl w:ilvl="3" w:tplc="0407000F" w:tentative="1">
+      <w:start w:val="1"/>
+      <w:numFmt w:val="decimal"/>
+      <w:lvlText w:val="%4."/>
+      <w:lvlJc w:val="left"/>
+      <w:pPr>
+        <w:ind w:left="2880" w:hanging="360"/>
+      </w:pPr>
+    </w:lvl>
+    <w:lvl w:ilvl="4" w:tplc="04070019" w:tentative="1">
+      <w:start w:val="1"/>
+      <w:numFmt w:val="lowerLetter"/>
+      <w:lvlText w:val="%5."/>
+      <w:lvlJc w:val="left"/>
+      <w:pPr>
+        <w:ind w:left="3600" w:hanging="360"/>
+      </w:pPr>
+    </w:lvl>
+    <w:lvl w:ilvl="5" w:tplc="0407001B" w:tentative="1">
+      <w:start w:val="1"/>
+      <w:numFmt w:val="lowerRoman"/>
+      <w:lvlText w:val="%6."/>
+      <w:lvlJc w:val="right"/>
+      <w:pPr>
+        <w:ind w:left="4320" w:hanging="180"/>
+      </w:pPr>
+    </w:lvl>
+    <w:lvl w:ilvl="6" w:tplc="0407000F" w:tentative="1">
+      <w:start w:val="1"/>
+      <w:numFmt w:val="decimal"/>
+      <w:lvlText w:val="%7."/>
+      <w:lvlJc w:val="left"/>
+      <w:pPr>
+        <w:ind w:left="5040" w:hanging="360"/>
+      </w:pPr>
+    </w:lvl>
+    <w:lvl w:ilvl="7" w:tplc="04070019" w:tentative="1">
+      <w:start w:val="1"/>
+      <w:numFmt w:val="lowerLetter"/>
+      <w:lvlText w:val="%8."/>
+      <w:lvlJc w:val="left"/>
+      <w:pPr>
+        <w:ind w:left="5760" w:hanging="360"/>
+      </w:pPr>
+    </w:lvl>
+    <w:lvl w:ilvl="8" w:tplc="0407001B" w:tentative="1">
+      <w:start w:val="1"/>
+      <w:numFmt w:val="lowerRoman"/>
+      <w:lvlText w:val="%9."/>
+      <w:lvlJc w:val="right"/>
+      <w:pPr>
+        <w:ind w:left="6480" w:hanging="180"/>
+      </w:pPr>
+    </w:lvl>
+  </w:abstractNum>
+  <w:abstractNum w:abstractNumId="2" w15:restartNumberingAfterBreak="0">
     <w:nsid w:val="3C1D6AAE"/>
     <w:multiLevelType w:val="hybridMultilevel"/>
     <w:tmpl w:val="B3F44516"/>
@@ -5668,7 +5990,7 @@
       </w:rPr>
     </w:lvl>
   </w:abstractNum>
-  <w:abstractNum w:abstractNumId="2" w15:restartNumberingAfterBreak="0">
+  <w:abstractNum w:abstractNumId="3" w15:restartNumberingAfterBreak="0">
     <w:nsid w:val="62F50D1F"/>
     <w:multiLevelType w:val="hybridMultilevel"/>
     <w:tmpl w:val="B5749000"/>
@@ -5757,7 +6079,7 @@
       </w:pPr>
     </w:lvl>
   </w:abstractNum>
-  <w:abstractNum w:abstractNumId="3" w15:restartNumberingAfterBreak="0">
+  <w:abstractNum w:abstractNumId="4" w15:restartNumberingAfterBreak="0">
     <w:nsid w:val="75DD63A6"/>
     <w:multiLevelType w:val="hybridMultilevel"/>
     <w:tmpl w:val="54A47B40"/>
@@ -5874,13 +6196,16 @@
     <w:abstractNumId w:val="0"/>
   </w:num>
   <w:num w:numId="2">
+    <w:abstractNumId w:val="4"/>
+  </w:num>
+  <w:num w:numId="3">
+    <w:abstractNumId w:val="2"/>
+  </w:num>
+  <w:num w:numId="4">
     <w:abstractNumId w:val="3"/>
   </w:num>
-  <w:num w:numId="3">
+  <w:num w:numId="5">
     <w:abstractNumId w:val="1"/>
-  </w:num>
-  <w:num w:numId="4">
-    <w:abstractNumId w:val="2"/>
   </w:num>
 </w:numbering>
 </file>

</xml_diff>